<commit_message>
git commit -m "修改了"
</commit_message>
<xml_diff>
--- a/王俊楠+18595591691+前端开发.docx
+++ b/王俊楠+18595591691+前端开发.docx
@@ -42,7 +42,82 @@
                           <w:p>
                             <w:pPr>
                               <w:pStyle w:val="a5"/>
-                              <w:spacing w:before="0" w:beforeAutospacing="0" w:after="140" w:afterAutospacing="0" w:line="360" w:lineRule="exact"/>
+                              <w:spacing w:before="0" w:beforeAutospacing="0" w:after="0" w:afterAutospacing="0" w:line="360" w:lineRule="exact"/>
+                              <w:rPr>
+                                <w:rFonts w:ascii="微软雅黑" w:eastAsia="微软雅黑" w:hAnsi="微软雅黑" w:cstheme="minorBidi" w:hint="eastAsia"/>
+                                <w:color w:val="000000"/>
+                                <w:sz w:val="22"/>
+                                <w:szCs w:val="22"/>
+                              </w:rPr>
+                            </w:pPr>
+                            <w:r>
+                              <w:rPr>
+                                <w:rFonts w:ascii="微软雅黑" w:eastAsia="微软雅黑" w:hAnsi="微软雅黑" w:cstheme="minorBidi" w:hint="eastAsia"/>
+                                <w:color w:val="000000"/>
+                                <w:sz w:val="22"/>
+                                <w:szCs w:val="22"/>
+                              </w:rPr>
+                              <w:t>2</w:t>
+                            </w:r>
+                            <w:r>
+                              <w:rPr>
+                                <w:rFonts w:ascii="微软雅黑" w:eastAsia="微软雅黑" w:hAnsi="微软雅黑" w:cstheme="minorBidi"/>
+                                <w:color w:val="000000"/>
+                                <w:sz w:val="22"/>
+                                <w:szCs w:val="22"/>
+                              </w:rPr>
+                              <w:t xml:space="preserve">015.11--2016.06 </w:t>
+                            </w:r>
+                            <w:r>
+                              <w:rPr>
+                                <w:rFonts w:ascii="微软雅黑" w:eastAsia="微软雅黑" w:hAnsi="微软雅黑" w:cstheme="minorBidi" w:hint="eastAsia"/>
+                                <w:color w:val="000000"/>
+                                <w:sz w:val="22"/>
+                                <w:szCs w:val="22"/>
+                              </w:rPr>
+                              <w:t xml:space="preserve">中铁四局第八工程分公司项目部 </w:t>
+                            </w:r>
+                            <w:r>
+                              <w:rPr>
+                                <w:rFonts w:ascii="微软雅黑" w:eastAsia="微软雅黑" w:hAnsi="微软雅黑" w:cstheme="minorBidi"/>
+                                <w:color w:val="000000"/>
+                                <w:sz w:val="22"/>
+                                <w:szCs w:val="22"/>
+                              </w:rPr>
+                              <w:t xml:space="preserve"> </w:t>
+                            </w:r>
+                            <w:r>
+                              <w:rPr>
+                                <w:rFonts w:ascii="微软雅黑" w:eastAsia="微软雅黑" w:hAnsi="微软雅黑" w:cstheme="minorBidi" w:hint="eastAsia"/>
+                                <w:color w:val="000000"/>
+                                <w:sz w:val="22"/>
+                                <w:szCs w:val="22"/>
+                              </w:rPr>
+                              <w:t xml:space="preserve">资料员 </w:t>
+                            </w:r>
+                            <w:r>
+                              <w:rPr>
+                                <w:rFonts w:ascii="微软雅黑" w:eastAsia="微软雅黑" w:hAnsi="微软雅黑" w:cstheme="minorBidi"/>
+                                <w:color w:val="000000"/>
+                                <w:sz w:val="22"/>
+                                <w:szCs w:val="22"/>
+                              </w:rPr>
+                              <w:t xml:space="preserve"> </w:t>
+                            </w:r>
+                            <w:r>
+                              <w:rPr>
+                                <w:rFonts w:ascii="微软雅黑" w:eastAsia="微软雅黑" w:hAnsi="微软雅黑" w:cstheme="minorBidi" w:hint="eastAsia"/>
+                                <w:color w:val="000000"/>
+                                <w:sz w:val="22"/>
+                                <w:szCs w:val="22"/>
+                              </w:rPr>
+                              <w:t>所属行业 土木/轨道工程</w:t>
+                            </w:r>
+                          </w:p>
+                          <w:p>
+                            <w:pPr>
+                              <w:pStyle w:val="a5"/>
+                              <w:spacing w:before="0" w:beforeAutospacing="0" w:after="0" w:afterAutospacing="0" w:line="360" w:lineRule="exact"/>
                               <w:rPr>
                                 <w:rFonts w:ascii="微软雅黑" w:eastAsia="微软雅黑" w:hAnsi="微软雅黑" w:cstheme="minorBidi"/>
                                 <w:color w:val="000000"/>
@@ -93,7 +168,16 @@
                                 <w:sz w:val="22"/>
                                 <w:szCs w:val="22"/>
                               </w:rPr>
-                              <w:t xml:space="preserve"> -- 201</w:t>
+                              <w:t>--</w:t>
+                            </w:r>
+                            <w:r>
+                              <w:rPr>
+                                <w:rFonts w:ascii="微软雅黑" w:eastAsia="微软雅黑" w:hAnsi="微软雅黑" w:cstheme="minorBidi" w:hint="eastAsia"/>
+                                <w:color w:val="000000"/>
+                                <w:sz w:val="22"/>
+                                <w:szCs w:val="22"/>
+                              </w:rPr>
+                              <w:t>201</w:t>
                             </w:r>
                             <w:r>
                               <w:rPr>
@@ -129,7 +213,16 @@
                                 <w:sz w:val="22"/>
                                 <w:szCs w:val="22"/>
                               </w:rPr>
-                              <w:t xml:space="preserve">    河南韩睿品牌策划 </w:t>
+                              <w:t xml:space="preserve"> </w:t>
+                            </w:r>
+                            <w:r>
+                              <w:rPr>
+                                <w:rFonts w:ascii="微软雅黑" w:eastAsia="微软雅黑" w:hAnsi="微软雅黑" w:cstheme="minorBidi" w:hint="eastAsia"/>
+                                <w:color w:val="000000"/>
+                                <w:sz w:val="22"/>
+                                <w:szCs w:val="22"/>
+                              </w:rPr>
+                              <w:t xml:space="preserve">河南韩睿品牌策划 </w:t>
                             </w:r>
                             <w:r>
                               <w:rPr>
@@ -152,6 +245,7 @@
                             <w:r>
                               <w:rPr>
                                 <w:rFonts w:ascii="微软雅黑" w:eastAsia="微软雅黑" w:hAnsi="微软雅黑" w:cstheme="minorBidi"/>
+                                <w:noProof/>
                                 <w:color w:val="000000"/>
                                 <w:sz w:val="22"/>
                                 <w:szCs w:val="22"/>
@@ -174,7 +268,7 @@
                                           </pic:cNvPicPr>
                                         </pic:nvPicPr>
                                         <pic:blipFill>
-                                          <a:blip r:embed="rId5">
+                                          <a:blip r:embed="rId7">
                                             <a:extLst>
                                               <a:ext uri="{28A0092B-C50C-407E-A947-70E740481C1C}">
                                                 <a14:useLocalDpi xmlns:a14="http://schemas.microsoft.com/office/drawing/2010/main" val="0"/>
@@ -207,12 +301,12 @@
                             </w:r>
                             <w:r>
                               <w:rPr>
-                                <w:rFonts w:ascii="微软雅黑" w:eastAsia="微软雅黑" w:hAnsi="微软雅黑" w:cstheme="minorBidi"/>
+                                <w:rFonts w:ascii="微软雅黑" w:eastAsia="微软雅黑" w:hAnsi="微软雅黑" w:cstheme="minorBidi" w:hint="eastAsia"/>
                                 <w:color w:val="000000"/>
                                 <w:sz w:val="22"/>
                                 <w:szCs w:val="22"/>
                               </w:rPr>
-                              <w:t xml:space="preserve"> [</w:t>
+                              <w:t xml:space="preserve"> </w:t>
                             </w:r>
                             <w:r>
                               <w:rPr>
@@ -221,16 +315,7 @@
                                 <w:sz w:val="22"/>
                                 <w:szCs w:val="22"/>
                               </w:rPr>
-                              <w:t>两年</w:t>
-                            </w:r>
-                            <w:r>
-                              <w:rPr>
-                                <w:rFonts w:ascii="微软雅黑" w:eastAsia="微软雅黑" w:hAnsi="微软雅黑" w:cstheme="minorBidi"/>
-                                <w:color w:val="000000"/>
-                                <w:sz w:val="22"/>
-                                <w:szCs w:val="22"/>
-                              </w:rPr>
-                              <w:t xml:space="preserve">] </w:t>
+                              <w:t>前端开发</w:t>
                             </w:r>
                             <w:r>
                               <w:rPr>
@@ -239,20 +324,8 @@
                                 <w:sz w:val="22"/>
                                 <w:szCs w:val="22"/>
                               </w:rPr>
-                              <w:t xml:space="preserve">    前端开发</w:t>
+                              <w:t xml:space="preserve"> </w:t>
                             </w:r>
-                          </w:p>
-                          <w:p>
-                            <w:pPr>
-                              <w:pStyle w:val="a5"/>
-                              <w:spacing w:before="0" w:beforeAutospacing="0" w:after="0" w:afterAutospacing="0" w:line="360" w:lineRule="exact"/>
-                              <w:rPr>
-                                <w:rFonts w:ascii="微软雅黑" w:eastAsia="微软雅黑" w:hAnsi="微软雅黑" w:cstheme="minorBidi" w:hint="eastAsia"/>
-                                <w:color w:val="000000"/>
-                                <w:sz w:val="22"/>
-                                <w:szCs w:val="22"/>
-                              </w:rPr>
-                            </w:pPr>
                             <w:r>
                               <w:rPr>
                                 <w:rFonts w:ascii="微软雅黑" w:eastAsia="微软雅黑" w:hAnsi="微软雅黑" w:cstheme="minorBidi" w:hint="eastAsia"/>
@@ -309,7 +382,7 @@
                               <w:pStyle w:val="a5"/>
                               <w:spacing w:before="0" w:beforeAutospacing="0" w:after="0" w:afterAutospacing="0" w:line="360" w:lineRule="exact"/>
                               <w:rPr>
-                                <w:rFonts w:ascii="微软雅黑" w:eastAsia="微软雅黑" w:hAnsi="微软雅黑" w:cstheme="minorBidi"/>
+                                <w:rFonts w:ascii="微软雅黑" w:eastAsia="微软雅黑" w:hAnsi="微软雅黑" w:cstheme="minorBidi" w:hint="eastAsia"/>
                                 <w:color w:val="000000"/>
                                 <w:sz w:val="22"/>
                                 <w:szCs w:val="22"/>
@@ -343,27 +416,6 @@
                               <w:t>也负责Web应用和移动Web应用开发、负责跨浏览器兼容；为公司的项目提供创新的前端技术解决方案。</w:t>
                             </w:r>
                           </w:p>
-                          <w:p>
-                            <w:pPr>
-                              <w:pStyle w:val="a5"/>
-                              <w:spacing w:before="0" w:beforeAutospacing="0" w:after="0" w:afterAutospacing="0" w:line="360" w:lineRule="exact"/>
-                              <w:rPr>
-                                <w:rFonts w:ascii="微软雅黑" w:eastAsia="微软雅黑" w:hAnsi="微软雅黑" w:cstheme="minorBidi" w:hint="eastAsia"/>
-                                <w:color w:val="000000"/>
-                                <w:sz w:val="22"/>
-                                <w:szCs w:val="22"/>
-                              </w:rPr>
-                            </w:pPr>
-                            <w:r>
-                              <w:rPr>
-                                <w:rFonts w:ascii="微软雅黑" w:eastAsia="微软雅黑" w:hAnsi="微软雅黑" w:cstheme="minorBidi" w:hint="eastAsia"/>
-                                <w:color w:val="000000"/>
-                                <w:sz w:val="22"/>
-                                <w:szCs w:val="22"/>
-                              </w:rPr>
-                              <w:t>5、</w:t>
-                            </w:r>
-                          </w:p>
                         </w:txbxContent>
                       </wps:txbx>
                       <wps:bodyPr wrap="square" numCol="1" rtlCol="0">
@@ -390,7 +442,82 @@
                     <w:p>
                       <w:pPr>
                         <w:pStyle w:val="a5"/>
-                        <w:spacing w:before="0" w:beforeAutospacing="0" w:after="140" w:afterAutospacing="0" w:line="360" w:lineRule="exact"/>
+                        <w:spacing w:before="0" w:beforeAutospacing="0" w:after="0" w:afterAutospacing="0" w:line="360" w:lineRule="exact"/>
+                        <w:rPr>
+                          <w:rFonts w:ascii="微软雅黑" w:eastAsia="微软雅黑" w:hAnsi="微软雅黑" w:cstheme="minorBidi" w:hint="eastAsia"/>
+                          <w:color w:val="000000"/>
+                          <w:sz w:val="22"/>
+                          <w:szCs w:val="22"/>
+                        </w:rPr>
+                      </w:pPr>
+                      <w:r>
+                        <w:rPr>
+                          <w:rFonts w:ascii="微软雅黑" w:eastAsia="微软雅黑" w:hAnsi="微软雅黑" w:cstheme="minorBidi" w:hint="eastAsia"/>
+                          <w:color w:val="000000"/>
+                          <w:sz w:val="22"/>
+                          <w:szCs w:val="22"/>
+                        </w:rPr>
+                        <w:t>2</w:t>
+                      </w:r>
+                      <w:r>
+                        <w:rPr>
+                          <w:rFonts w:ascii="微软雅黑" w:eastAsia="微软雅黑" w:hAnsi="微软雅黑" w:cstheme="minorBidi"/>
+                          <w:color w:val="000000"/>
+                          <w:sz w:val="22"/>
+                          <w:szCs w:val="22"/>
+                        </w:rPr>
+                        <w:t xml:space="preserve">015.11--2016.06 </w:t>
+                      </w:r>
+                      <w:r>
+                        <w:rPr>
+                          <w:rFonts w:ascii="微软雅黑" w:eastAsia="微软雅黑" w:hAnsi="微软雅黑" w:cstheme="minorBidi" w:hint="eastAsia"/>
+                          <w:color w:val="000000"/>
+                          <w:sz w:val="22"/>
+                          <w:szCs w:val="22"/>
+                        </w:rPr>
+                        <w:t xml:space="preserve">中铁四局第八工程分公司项目部 </w:t>
+                      </w:r>
+                      <w:r>
+                        <w:rPr>
+                          <w:rFonts w:ascii="微软雅黑" w:eastAsia="微软雅黑" w:hAnsi="微软雅黑" w:cstheme="minorBidi"/>
+                          <w:color w:val="000000"/>
+                          <w:sz w:val="22"/>
+                          <w:szCs w:val="22"/>
+                        </w:rPr>
+                        <w:t xml:space="preserve"> </w:t>
+                      </w:r>
+                      <w:r>
+                        <w:rPr>
+                          <w:rFonts w:ascii="微软雅黑" w:eastAsia="微软雅黑" w:hAnsi="微软雅黑" w:cstheme="minorBidi" w:hint="eastAsia"/>
+                          <w:color w:val="000000"/>
+                          <w:sz w:val="22"/>
+                          <w:szCs w:val="22"/>
+                        </w:rPr>
+                        <w:t xml:space="preserve">资料员 </w:t>
+                      </w:r>
+                      <w:r>
+                        <w:rPr>
+                          <w:rFonts w:ascii="微软雅黑" w:eastAsia="微软雅黑" w:hAnsi="微软雅黑" w:cstheme="minorBidi"/>
+                          <w:color w:val="000000"/>
+                          <w:sz w:val="22"/>
+                          <w:szCs w:val="22"/>
+                        </w:rPr>
+                        <w:t xml:space="preserve"> </w:t>
+                      </w:r>
+                      <w:r>
+                        <w:rPr>
+                          <w:rFonts w:ascii="微软雅黑" w:eastAsia="微软雅黑" w:hAnsi="微软雅黑" w:cstheme="minorBidi" w:hint="eastAsia"/>
+                          <w:color w:val="000000"/>
+                          <w:sz w:val="22"/>
+                          <w:szCs w:val="22"/>
+                        </w:rPr>
+                        <w:t>所属行业 土木/轨道工程</w:t>
+                      </w:r>
+                    </w:p>
+                    <w:p>
+                      <w:pPr>
+                        <w:pStyle w:val="a5"/>
+                        <w:spacing w:before="0" w:beforeAutospacing="0" w:after="0" w:afterAutospacing="0" w:line="360" w:lineRule="exact"/>
                         <w:rPr>
                           <w:rFonts w:ascii="微软雅黑" w:eastAsia="微软雅黑" w:hAnsi="微软雅黑" w:cstheme="minorBidi"/>
                           <w:color w:val="000000"/>
@@ -441,7 +568,16 @@
                           <w:sz w:val="22"/>
                           <w:szCs w:val="22"/>
                         </w:rPr>
-                        <w:t xml:space="preserve"> -- 201</w:t>
+                        <w:t>--</w:t>
+                      </w:r>
+                      <w:r>
+                        <w:rPr>
+                          <w:rFonts w:ascii="微软雅黑" w:eastAsia="微软雅黑" w:hAnsi="微软雅黑" w:cstheme="minorBidi" w:hint="eastAsia"/>
+                          <w:color w:val="000000"/>
+                          <w:sz w:val="22"/>
+                          <w:szCs w:val="22"/>
+                        </w:rPr>
+                        <w:t>201</w:t>
                       </w:r>
                       <w:r>
                         <w:rPr>
@@ -477,7 +613,16 @@
                           <w:sz w:val="22"/>
                           <w:szCs w:val="22"/>
                         </w:rPr>
-                        <w:t xml:space="preserve">    河南韩睿品牌策划 </w:t>
+                        <w:t xml:space="preserve"> </w:t>
+                      </w:r>
+                      <w:r>
+                        <w:rPr>
+                          <w:rFonts w:ascii="微软雅黑" w:eastAsia="微软雅黑" w:hAnsi="微软雅黑" w:cstheme="minorBidi" w:hint="eastAsia"/>
+                          <w:color w:val="000000"/>
+                          <w:sz w:val="22"/>
+                          <w:szCs w:val="22"/>
+                        </w:rPr>
+                        <w:t xml:space="preserve">河南韩睿品牌策划 </w:t>
                       </w:r>
                       <w:r>
                         <w:rPr>
@@ -500,6 +645,7 @@
                       <w:r>
                         <w:rPr>
                           <w:rFonts w:ascii="微软雅黑" w:eastAsia="微软雅黑" w:hAnsi="微软雅黑" w:cstheme="minorBidi"/>
+                          <w:noProof/>
                           <w:color w:val="000000"/>
                           <w:sz w:val="22"/>
                           <w:szCs w:val="22"/>
@@ -522,7 +668,7 @@
                                     </pic:cNvPicPr>
                                   </pic:nvPicPr>
                                   <pic:blipFill>
-                                    <a:blip r:embed="rId5">
+                                    <a:blip r:embed="rId7">
                                       <a:extLst>
                                         <a:ext uri="{28A0092B-C50C-407E-A947-70E740481C1C}">
                                           <a14:useLocalDpi xmlns:a14="http://schemas.microsoft.com/office/drawing/2010/main" val="0"/>
@@ -555,12 +701,12 @@
                       </w:r>
                       <w:r>
                         <w:rPr>
-                          <w:rFonts w:ascii="微软雅黑" w:eastAsia="微软雅黑" w:hAnsi="微软雅黑" w:cstheme="minorBidi"/>
+                          <w:rFonts w:ascii="微软雅黑" w:eastAsia="微软雅黑" w:hAnsi="微软雅黑" w:cstheme="minorBidi" w:hint="eastAsia"/>
                           <w:color w:val="000000"/>
                           <w:sz w:val="22"/>
                           <w:szCs w:val="22"/>
                         </w:rPr>
-                        <w:t xml:space="preserve"> [</w:t>
+                        <w:t xml:space="preserve"> </w:t>
                       </w:r>
                       <w:r>
                         <w:rPr>
@@ -569,16 +715,7 @@
                           <w:sz w:val="22"/>
                           <w:szCs w:val="22"/>
                         </w:rPr>
-                        <w:t>两年</w:t>
-                      </w:r>
-                      <w:r>
-                        <w:rPr>
-                          <w:rFonts w:ascii="微软雅黑" w:eastAsia="微软雅黑" w:hAnsi="微软雅黑" w:cstheme="minorBidi"/>
-                          <w:color w:val="000000"/>
-                          <w:sz w:val="22"/>
-                          <w:szCs w:val="22"/>
-                        </w:rPr>
-                        <w:t xml:space="preserve">] </w:t>
+                        <w:t>前端开发</w:t>
                       </w:r>
                       <w:r>
                         <w:rPr>
@@ -587,20 +724,8 @@
                           <w:sz w:val="22"/>
                           <w:szCs w:val="22"/>
                         </w:rPr>
-                        <w:t xml:space="preserve">    前端开发</w:t>
+                        <w:t xml:space="preserve"> </w:t>
                       </w:r>
-                    </w:p>
-                    <w:p>
-                      <w:pPr>
-                        <w:pStyle w:val="a5"/>
-                        <w:spacing w:before="0" w:beforeAutospacing="0" w:after="0" w:afterAutospacing="0" w:line="360" w:lineRule="exact"/>
-                        <w:rPr>
-                          <w:rFonts w:ascii="微软雅黑" w:eastAsia="微软雅黑" w:hAnsi="微软雅黑" w:cstheme="minorBidi" w:hint="eastAsia"/>
-                          <w:color w:val="000000"/>
-                          <w:sz w:val="22"/>
-                          <w:szCs w:val="22"/>
-                        </w:rPr>
-                      </w:pPr>
                       <w:r>
                         <w:rPr>
                           <w:rFonts w:ascii="微软雅黑" w:eastAsia="微软雅黑" w:hAnsi="微软雅黑" w:cstheme="minorBidi" w:hint="eastAsia"/>
@@ -657,7 +782,7 @@
                         <w:pStyle w:val="a5"/>
                         <w:spacing w:before="0" w:beforeAutospacing="0" w:after="0" w:afterAutospacing="0" w:line="360" w:lineRule="exact"/>
                         <w:rPr>
-                          <w:rFonts w:ascii="微软雅黑" w:eastAsia="微软雅黑" w:hAnsi="微软雅黑" w:cstheme="minorBidi"/>
+                          <w:rFonts w:ascii="微软雅黑" w:eastAsia="微软雅黑" w:hAnsi="微软雅黑" w:cstheme="minorBidi" w:hint="eastAsia"/>
                           <w:color w:val="000000"/>
                           <w:sz w:val="22"/>
                           <w:szCs w:val="22"/>
@@ -689,27 +814,6 @@
                           <w:szCs w:val="22"/>
                         </w:rPr>
                         <w:t>也负责Web应用和移动Web应用开发、负责跨浏览器兼容；为公司的项目提供创新的前端技术解决方案。</w:t>
-                      </w:r>
-                    </w:p>
-                    <w:p>
-                      <w:pPr>
-                        <w:pStyle w:val="a5"/>
-                        <w:spacing w:before="0" w:beforeAutospacing="0" w:after="0" w:afterAutospacing="0" w:line="360" w:lineRule="exact"/>
-                        <w:rPr>
-                          <w:rFonts w:ascii="微软雅黑" w:eastAsia="微软雅黑" w:hAnsi="微软雅黑" w:cstheme="minorBidi" w:hint="eastAsia"/>
-                          <w:color w:val="000000"/>
-                          <w:sz w:val="22"/>
-                          <w:szCs w:val="22"/>
-                        </w:rPr>
-                      </w:pPr>
-                      <w:r>
-                        <w:rPr>
-                          <w:rFonts w:ascii="微软雅黑" w:eastAsia="微软雅黑" w:hAnsi="微软雅黑" w:cstheme="minorBidi" w:hint="eastAsia"/>
-                          <w:color w:val="000000"/>
-                          <w:sz w:val="22"/>
-                          <w:szCs w:val="22"/>
-                        </w:rPr>
-                        <w:t>5、</w:t>
                       </w:r>
                     </w:p>
                   </w:txbxContent>
@@ -7275,9 +7379,6 @@
                             <w:pPr>
                               <w:pStyle w:val="a5"/>
                               <w:spacing w:before="0" w:beforeAutospacing="0" w:after="0" w:afterAutospacing="0" w:line="420" w:lineRule="exact"/>
-                              <w:rPr>
-                                <w:rFonts w:hint="eastAsia"/>
-                              </w:rPr>
                             </w:pPr>
                             <w:r>
                               <w:rPr>
@@ -7324,9 +7425,6 @@
                       <w:pPr>
                         <w:pStyle w:val="a5"/>
                         <w:spacing w:before="0" w:beforeAutospacing="0" w:after="0" w:afterAutospacing="0" w:line="420" w:lineRule="exact"/>
-                        <w:rPr>
-                          <w:rFonts w:hint="eastAsia"/>
-                        </w:rPr>
                       </w:pPr>
                       <w:r>
                         <w:rPr>
@@ -8070,9 +8168,69 @@
           <w:noProof/>
         </w:rPr>
         <mc:AlternateContent>
+          <mc:Choice Requires="wps">
+            <w:drawing>
+              <wp:anchor distT="0" distB="0" distL="114300" distR="114300" simplePos="0" relativeHeight="251688960" behindDoc="0" locked="0" layoutInCell="1" allowOverlap="1" wp14:anchorId="31CDC42D" wp14:editId="3DEBAF44">
+                <wp:simplePos x="0" y="0"/>
+                <wp:positionH relativeFrom="column">
+                  <wp:posOffset>-533428</wp:posOffset>
+                </wp:positionH>
+                <wp:positionV relativeFrom="paragraph">
+                  <wp:posOffset>3113405</wp:posOffset>
+                </wp:positionV>
+                <wp:extent cx="76200" cy="76200"/>
+                <wp:effectExtent l="0" t="0" r="19685" b="19685"/>
+                <wp:wrapNone/>
+                <wp:docPr id="104" name="椭圆 104"/>
+                <wp:cNvGraphicFramePr/>
+                <a:graphic xmlns:a="http://schemas.openxmlformats.org/drawingml/2006/main">
+                  <a:graphicData uri="http://schemas.microsoft.com/office/word/2010/wordprocessingShape">
+                    <wps:wsp>
+                      <wps:cNvSpPr/>
+                      <wps:spPr>
+                        <a:xfrm>
+                          <a:off x="0" y="0"/>
+                          <a:ext cx="76200" cy="76200"/>
+                        </a:xfrm>
+                        <a:prstGeom prst="ellipse">
+                          <a:avLst/>
+                        </a:prstGeom>
+                        <a:solidFill>
+                          <a:srgbClr val="8AA8AE"/>
+                        </a:solidFill>
+                        <a:ln w="12700" cap="flat" cmpd="sng" algn="ctr">
+                          <a:solidFill>
+                            <a:sysClr val="window" lastClr="FFFFFF"/>
+                          </a:solidFill>
+                          <a:prstDash val="solid"/>
+                          <a:miter lim="800000"/>
+                        </a:ln>
+                        <a:effectLst/>
+                      </wps:spPr>
+                      <wps:bodyPr rtlCol="0" anchor="ctr"/>
+                    </wps:wsp>
+                  </a:graphicData>
+                </a:graphic>
+              </wp:anchor>
+            </w:drawing>
+          </mc:Choice>
+          <mc:Fallback>
+            <w:pict>
+              <v:oval w14:anchorId="060E6464" id="椭圆 104" o:spid="_x0000_s1026" style="position:absolute;left:0;text-align:left;margin-left:-42pt;margin-top:245.15pt;width:6pt;height:6pt;z-index:251688960;visibility:visible;mso-wrap-style:square;mso-wrap-distance-left:9pt;mso-wrap-distance-top:0;mso-wrap-distance-right:9pt;mso-wrap-distance-bottom:0;mso-position-horizontal:absolute;mso-position-horizontal-relative:text;mso-position-vertical:absolute;mso-position-vertical-relative:text;v-text-anchor:middle" o:gfxdata="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" fillcolor="#8aa8ae" strokecolor="window" strokeweight="1pt">
+                <v:stroke joinstyle="miter"/>
+              </v:oval>
+            </w:pict>
+          </mc:Fallback>
+        </mc:AlternateContent>
+      </w:r>
+      <w:r>
+        <w:rPr>
+          <w:noProof/>
+        </w:rPr>
+        <mc:AlternateContent>
           <mc:Choice Requires="wpg">
             <w:drawing>
-              <wp:anchor distT="0" distB="0" distL="114300" distR="114300" simplePos="0" relativeHeight="251670528" behindDoc="0" locked="0" layoutInCell="1" allowOverlap="1" wp14:anchorId="35199ED5" wp14:editId="32EF326A">
+              <wp:anchor distT="0" distB="0" distL="114300" distR="114300" simplePos="0" relativeHeight="251670528" behindDoc="0" locked="0" layoutInCell="1" allowOverlap="1" wp14:anchorId="4F43EAB6" wp14:editId="7B90367C">
                 <wp:simplePos x="0" y="0"/>
                 <wp:positionH relativeFrom="column">
                   <wp:posOffset>653995</wp:posOffset>
@@ -8228,7 +8386,7 @@
         <mc:AlternateContent>
           <mc:Choice Requires="wps">
             <w:drawing>
-              <wp:anchor distT="0" distB="0" distL="114300" distR="114300" simplePos="0" relativeHeight="251679744" behindDoc="0" locked="0" layoutInCell="1" allowOverlap="1" wp14:anchorId="1F8BDEEB" wp14:editId="53F3AF6B">
+              <wp:anchor distT="0" distB="0" distL="114300" distR="114300" simplePos="0" relativeHeight="251679744" behindDoc="0" locked="0" layoutInCell="1" allowOverlap="1" wp14:anchorId="6687223D" wp14:editId="69396D47">
                 <wp:simplePos x="0" y="0"/>
                 <wp:positionH relativeFrom="column">
                   <wp:posOffset>-315677</wp:posOffset>
@@ -8261,9 +8419,6 @@
                             <w:pPr>
                               <w:pStyle w:val="a5"/>
                               <w:spacing w:before="0" w:beforeAutospacing="0" w:after="0" w:afterAutospacing="0" w:line="336" w:lineRule="exact"/>
-                              <w:rPr>
-                                <w:rFonts w:hint="eastAsia"/>
-                              </w:rPr>
                             </w:pPr>
                             <w:r>
                               <w:rPr>
@@ -8291,16 +8446,13 @@
           </mc:Choice>
           <mc:Fallback>
             <w:pict>
-              <v:shape w14:anchorId="1F8BDEEB" id="文本框 167" o:spid="_x0000_s1036" type="#_x0000_t202" style="position:absolute;margin-left:-24.85pt;margin-top:469pt;width:165.3pt;height:24.25pt;z-index:251679744;visibility:visible;mso-wrap-style:square;mso-width-percent:0;mso-wrap-distance-left:9pt;mso-wrap-distance-top:0;mso-wrap-distance-right:9pt;mso-wrap-distance-bottom:0;mso-position-horizontal:absolute;mso-position-horizontal-relative:text;mso-position-vertical:absolute;mso-position-vertical-relative:text;mso-width-percent:0;mso-width-relative:margin;v-text-anchor:top" o:gfxdata="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" filled="f" stroked="f">
+              <v:shape w14:anchorId="6687223D" id="文本框 167" o:spid="_x0000_s1036" type="#_x0000_t202" style="position:absolute;margin-left:-24.85pt;margin-top:469pt;width:165.3pt;height:24.25pt;z-index:251679744;visibility:visible;mso-wrap-style:square;mso-width-percent:0;mso-wrap-distance-left:9pt;mso-wrap-distance-top:0;mso-wrap-distance-right:9pt;mso-wrap-distance-bottom:0;mso-position-horizontal:absolute;mso-position-horizontal-relative:text;mso-position-vertical:absolute;mso-position-vertical-relative:text;mso-width-percent:0;mso-width-relative:margin;v-text-anchor:top" o:gfxdata="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" filled="f" stroked="f">
                 <v:textbox style="mso-fit-shape-to-text:t">
                   <w:txbxContent>
                     <w:p>
                       <w:pPr>
                         <w:pStyle w:val="a5"/>
                         <w:spacing w:before="0" w:beforeAutospacing="0" w:after="0" w:afterAutospacing="0" w:line="336" w:lineRule="exact"/>
-                        <w:rPr>
-                          <w:rFonts w:hint="eastAsia"/>
-                        </w:rPr>
                       </w:pPr>
                       <w:r>
                         <w:rPr>
@@ -8326,7 +8478,7 @@
         <mc:AlternateContent>
           <mc:Choice Requires="wps">
             <w:drawing>
-              <wp:anchor distT="0" distB="0" distL="114300" distR="114300" simplePos="0" relativeHeight="251711488" behindDoc="0" locked="0" layoutInCell="1" allowOverlap="1" wp14:anchorId="469D71BD" wp14:editId="21213FA5">
+              <wp:anchor distT="0" distB="0" distL="114300" distR="114300" simplePos="0" relativeHeight="251711488" behindDoc="0" locked="0" layoutInCell="1" allowOverlap="1" wp14:anchorId="5B2224F1" wp14:editId="47F01DD2">
                 <wp:simplePos x="0" y="0"/>
                 <wp:positionH relativeFrom="column">
                   <wp:posOffset>-363771</wp:posOffset>
@@ -8385,146 +8537,6 @@
         <mc:AlternateContent>
           <mc:Choice Requires="wps">
             <w:drawing>
-              <wp:anchor distT="0" distB="0" distL="114300" distR="114300" simplePos="0" relativeHeight="251715584" behindDoc="0" locked="0" layoutInCell="1" allowOverlap="1" wp14:anchorId="3416349D" wp14:editId="52ED476C">
-                <wp:simplePos x="0" y="0"/>
-                <wp:positionH relativeFrom="margin">
-                  <wp:align>center</wp:align>
-                </wp:positionH>
-                <wp:positionV relativeFrom="paragraph">
-                  <wp:posOffset>7396094</wp:posOffset>
-                </wp:positionV>
-                <wp:extent cx="5983605" cy="777240"/>
-                <wp:effectExtent l="0" t="0" r="0" b="0"/>
-                <wp:wrapNone/>
-                <wp:docPr id="22" name="文本框 168"/>
-                <wp:cNvGraphicFramePr/>
-                <a:graphic xmlns:a="http://schemas.openxmlformats.org/drawingml/2006/main">
-                  <a:graphicData uri="http://schemas.microsoft.com/office/word/2010/wordprocessingShape">
-                    <wps:wsp>
-                      <wps:cNvSpPr txBox="1"/>
-                      <wps:spPr>
-                        <a:xfrm>
-                          <a:off x="0" y="0"/>
-                          <a:ext cx="5983605" cy="777240"/>
-                        </a:xfrm>
-                        <a:prstGeom prst="rect">
-                          <a:avLst/>
-                        </a:prstGeom>
-                        <a:noFill/>
-                      </wps:spPr>
-                      <wps:txbx>
-                        <w:txbxContent>
-                          <w:p>
-                            <w:pPr>
-                              <w:pStyle w:val="a5"/>
-                              <w:spacing w:before="0" w:beforeAutospacing="0" w:after="0" w:afterAutospacing="0" w:line="360" w:lineRule="exact"/>
-                              <w:jc w:val="both"/>
-                              <w:rPr>
-                                <w:rFonts w:hint="eastAsia"/>
-                              </w:rPr>
-                            </w:pPr>
-                          </w:p>
-                        </w:txbxContent>
-                      </wps:txbx>
-                      <wps:bodyPr wrap="square" numCol="1" rtlCol="0">
-                        <a:spAutoFit/>
-                      </wps:bodyPr>
-                    </wps:wsp>
-                  </a:graphicData>
-                </a:graphic>
-              </wp:anchor>
-            </w:drawing>
-          </mc:Choice>
-          <mc:Fallback>
-            <w:pict>
-              <v:shape w14:anchorId="3416349D" id="文本框 168" o:spid="_x0000_s1037" type="#_x0000_t202" style="position:absolute;margin-left:0;margin-top:582.35pt;width:471.15pt;height:61.2pt;z-index:251715584;visibility:visible;mso-wrap-style:square;mso-wrap-distance-left:9pt;mso-wrap-distance-top:0;mso-wrap-distance-right:9pt;mso-wrap-distance-bottom:0;mso-position-horizontal:center;mso-position-horizontal-relative:margin;mso-position-vertical:absolute;mso-position-vertical-relative:text;v-text-anchor:top" o:gfxdata="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" filled="f" stroked="f">
-                <v:textbox style="mso-fit-shape-to-text:t">
-                  <w:txbxContent>
-                    <w:p>
-                      <w:pPr>
-                        <w:pStyle w:val="a5"/>
-                        <w:spacing w:before="0" w:beforeAutospacing="0" w:after="0" w:afterAutospacing="0" w:line="360" w:lineRule="exact"/>
-                        <w:jc w:val="both"/>
-                        <w:rPr>
-                          <w:rFonts w:hint="eastAsia"/>
-                        </w:rPr>
-                      </w:pPr>
-                    </w:p>
-                  </w:txbxContent>
-                </v:textbox>
-                <w10:wrap anchorx="margin"/>
-              </v:shape>
-            </w:pict>
-          </mc:Fallback>
-        </mc:AlternateContent>
-      </w:r>
-      <w:r>
-        <w:rPr>
-          <w:noProof/>
-        </w:rPr>
-        <mc:AlternateContent>
-          <mc:Choice Requires="wps">
-            <w:drawing>
-              <wp:anchor distT="0" distB="0" distL="114300" distR="114300" simplePos="0" relativeHeight="251688960" behindDoc="0" locked="0" layoutInCell="1" allowOverlap="1" wp14:anchorId="73D9D2A6" wp14:editId="06731109">
-                <wp:simplePos x="0" y="0"/>
-                <wp:positionH relativeFrom="column">
-                  <wp:posOffset>-516862</wp:posOffset>
-                </wp:positionH>
-                <wp:positionV relativeFrom="paragraph">
-                  <wp:posOffset>3126491</wp:posOffset>
-                </wp:positionV>
-                <wp:extent cx="76200" cy="76200"/>
-                <wp:effectExtent l="0" t="0" r="19685" b="19685"/>
-                <wp:wrapNone/>
-                <wp:docPr id="104" name="椭圆 104"/>
-                <wp:cNvGraphicFramePr/>
-                <a:graphic xmlns:a="http://schemas.openxmlformats.org/drawingml/2006/main">
-                  <a:graphicData uri="http://schemas.microsoft.com/office/word/2010/wordprocessingShape">
-                    <wps:wsp>
-                      <wps:cNvSpPr/>
-                      <wps:spPr>
-                        <a:xfrm>
-                          <a:off x="0" y="0"/>
-                          <a:ext cx="76200" cy="76200"/>
-                        </a:xfrm>
-                        <a:prstGeom prst="ellipse">
-                          <a:avLst/>
-                        </a:prstGeom>
-                        <a:solidFill>
-                          <a:srgbClr val="8AA8AE"/>
-                        </a:solidFill>
-                        <a:ln w="12700" cap="flat" cmpd="sng" algn="ctr">
-                          <a:solidFill>
-                            <a:sysClr val="window" lastClr="FFFFFF"/>
-                          </a:solidFill>
-                          <a:prstDash val="solid"/>
-                          <a:miter lim="800000"/>
-                        </a:ln>
-                        <a:effectLst/>
-                      </wps:spPr>
-                      <wps:bodyPr rtlCol="0" anchor="ctr"/>
-                    </wps:wsp>
-                  </a:graphicData>
-                </a:graphic>
-              </wp:anchor>
-            </w:drawing>
-          </mc:Choice>
-          <mc:Fallback>
-            <w:pict>
-              <v:oval w14:anchorId="316307D6" id="椭圆 104" o:spid="_x0000_s1026" style="position:absolute;left:0;text-align:left;margin-left:-40.7pt;margin-top:246.2pt;width:6pt;height:6pt;z-index:251688960;visibility:visible;mso-wrap-style:square;mso-wrap-distance-left:9pt;mso-wrap-distance-top:0;mso-wrap-distance-right:9pt;mso-wrap-distance-bottom:0;mso-position-horizontal:absolute;mso-position-horizontal-relative:text;mso-position-vertical:absolute;mso-position-vertical-relative:text;v-text-anchor:middle" o:gfxdata="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" fillcolor="#8aa8ae" strokecolor="window" strokeweight="1pt">
-                <v:stroke joinstyle="miter"/>
-              </v:oval>
-            </w:pict>
-          </mc:Fallback>
-        </mc:AlternateContent>
-      </w:r>
-      <w:r>
-        <w:rPr>
-          <w:noProof/>
-        </w:rPr>
-        <mc:AlternateContent>
-          <mc:Choice Requires="wps">
-            <w:drawing>
               <wp:anchor distT="0" distB="0" distL="114300" distR="114300" simplePos="0" relativeHeight="251692032" behindDoc="0" locked="0" layoutInCell="1" allowOverlap="1" wp14:anchorId="07613AF3" wp14:editId="381F23FD">
                 <wp:simplePos x="0" y="0"/>
                 <wp:positionH relativeFrom="column">
@@ -8571,7 +8583,7 @@
           </mc:Choice>
           <mc:Fallback>
             <w:pict>
-              <v:oval w14:anchorId="2003EF75" id="椭圆 107" o:spid="_x0000_s1026" style="position:absolute;left:0;text-align:left;margin-left:-41.95pt;margin-top:507.2pt;width:6pt;height:6pt;z-index:251692032;visibility:visible;mso-wrap-style:square;mso-wrap-distance-left:9pt;mso-wrap-distance-top:0;mso-wrap-distance-right:9pt;mso-wrap-distance-bottom:0;mso-position-horizontal:absolute;mso-position-horizontal-relative:text;mso-position-vertical:absolute;mso-position-vertical-relative:text;v-text-anchor:middle" o:gfxdata="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" fillcolor="#8aa8ae" strokecolor="window" strokeweight="1pt">
+              <v:oval w14:anchorId="65107AC1" id="椭圆 107" o:spid="_x0000_s1026" style="position:absolute;left:0;text-align:left;margin-left:-41.95pt;margin-top:507.2pt;width:6pt;height:6pt;z-index:251692032;visibility:visible;mso-wrap-style:square;mso-wrap-distance-left:9pt;mso-wrap-distance-top:0;mso-wrap-distance-right:9pt;mso-wrap-distance-bottom:0;mso-position-horizontal:absolute;mso-position-horizontal-relative:text;mso-position-vertical:absolute;mso-position-vertical-relative:text;v-text-anchor:middle" o:gfxdata="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" fillcolor="#8aa8ae" strokecolor="window" strokeweight="1pt">
                 <v:stroke joinstyle="miter"/>
               </v:oval>
             </w:pict>
@@ -8838,7 +8850,7 @@
                               <w:spacing w:before="0" w:beforeAutospacing="0" w:after="0" w:afterAutospacing="0" w:line="360" w:lineRule="exact"/>
                               <w:jc w:val="both"/>
                               <w:rPr>
-                                <w:rFonts w:ascii="微软雅黑" w:eastAsia="微软雅黑" w:hAnsi="微软雅黑" w:cstheme="minorBidi" w:hint="eastAsia"/>
+                                <w:rFonts w:ascii="微软雅黑" w:eastAsia="微软雅黑" w:hAnsi="微软雅黑" w:cstheme="minorBidi"/>
                                 <w:color w:val="000000"/>
                                 <w:sz w:val="22"/>
                                 <w:szCs w:val="22"/>
@@ -8876,7 +8888,7 @@
           </mc:Choice>
           <mc:Fallback>
             <w:pict>
-              <v:shape w14:anchorId="1DB48517" id="_x0000_s1038" type="#_x0000_t202" style="position:absolute;margin-left:-24.8pt;margin-top:495.55pt;width:471.15pt;height:61.2pt;z-index:251680768;visibility:visible;mso-wrap-style:square;mso-wrap-distance-left:9pt;mso-wrap-distance-top:0;mso-wrap-distance-right:9pt;mso-wrap-distance-bottom:0;mso-position-horizontal:absolute;mso-position-horizontal-relative:text;mso-position-vertical:absolute;mso-position-vertical-relative:text;v-text-anchor:top" o:gfxdata="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" filled="f" stroked="f">
+              <v:shape w14:anchorId="1DB48517" id="文本框 168" o:spid="_x0000_s1037" type="#_x0000_t202" style="position:absolute;margin-left:-24.8pt;margin-top:495.55pt;width:471.15pt;height:61.2pt;z-index:251680768;visibility:visible;mso-wrap-style:square;mso-wrap-distance-left:9pt;mso-wrap-distance-top:0;mso-wrap-distance-right:9pt;mso-wrap-distance-bottom:0;mso-position-horizontal:absolute;mso-position-horizontal-relative:text;mso-position-vertical:absolute;mso-position-vertical-relative:text;v-text-anchor:top" o:gfxdata="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" filled="f" stroked="f">
                 <v:textbox style="mso-fit-shape-to-text:t">
                   <w:txbxContent>
                     <w:p>
@@ -9103,7 +9115,7 @@
                         <w:spacing w:before="0" w:beforeAutospacing="0" w:after="0" w:afterAutospacing="0" w:line="360" w:lineRule="exact"/>
                         <w:jc w:val="both"/>
                         <w:rPr>
-                          <w:rFonts w:ascii="微软雅黑" w:eastAsia="微软雅黑" w:hAnsi="微软雅黑" w:cstheme="minorBidi" w:hint="eastAsia"/>
+                          <w:rFonts w:ascii="微软雅黑" w:eastAsia="微软雅黑" w:hAnsi="微软雅黑" w:cstheme="minorBidi"/>
                           <w:color w:val="000000"/>
                           <w:sz w:val="22"/>
                           <w:szCs w:val="22"/>
@@ -15751,9 +15763,6 @@
                             <w:pPr>
                               <w:pStyle w:val="a5"/>
                               <w:spacing w:before="0" w:beforeAutospacing="0" w:after="0" w:afterAutospacing="0" w:line="360" w:lineRule="exact"/>
-                              <w:rPr>
-                                <w:rFonts w:hint="eastAsia"/>
-                              </w:rPr>
                             </w:pPr>
                             <w:r>
                               <w:rPr>
@@ -15771,7 +15780,25 @@
                                 <w:sz w:val="22"/>
                                 <w:szCs w:val="22"/>
                               </w:rPr>
-                              <w:t>英语四级证书、普通话三级甲</w:t>
+                              <w:t>英语四级证书、普通话二级</w:t>
+                            </w:r>
+                            <w:r>
+                              <w:rPr>
+                                <w:rFonts w:ascii="微软雅黑" w:eastAsia="微软雅黑" w:hAnsi="微软雅黑" w:cstheme="minorBidi" w:hint="eastAsia"/>
+                                <w:color w:val="000000"/>
+                                <w:sz w:val="22"/>
+                                <w:szCs w:val="22"/>
+                              </w:rPr>
+                              <w:t>级</w:t>
+                            </w:r>
+                            <w:r>
+                              <w:rPr>
+                                <w:rFonts w:ascii="微软雅黑" w:eastAsia="微软雅黑" w:hAnsi="微软雅黑" w:cstheme="minorBidi" w:hint="eastAsia"/>
+                                <w:color w:val="000000"/>
+                                <w:sz w:val="22"/>
+                                <w:szCs w:val="22"/>
+                              </w:rPr>
+                              <w:t>乙</w:t>
                             </w:r>
                             <w:r>
                               <w:rPr>
@@ -15796,9 +15823,6 @@
                             <w:pPr>
                               <w:pStyle w:val="a5"/>
                               <w:spacing w:before="0" w:beforeAutospacing="0" w:after="0" w:afterAutospacing="0" w:line="360" w:lineRule="exact"/>
-                              <w:rPr>
-                                <w:rFonts w:hint="eastAsia"/>
-                              </w:rPr>
                             </w:pPr>
                             <w:r>
                               <w:rPr>
@@ -15868,16 +15892,13 @@
           </mc:Choice>
           <mc:Fallback>
             <w:pict>
-              <v:shape w14:anchorId="107B84A9" id="文本框 166" o:spid="_x0000_s1039" type="#_x0000_t202" style="position:absolute;margin-left:-24.55pt;margin-top:423.55pt;width:492.9pt;height:61.2pt;z-index:251678720;visibility:visible;mso-wrap-style:square;mso-wrap-distance-left:9pt;mso-wrap-distance-top:0;mso-wrap-distance-right:9pt;mso-wrap-distance-bottom:0;mso-position-horizontal:absolute;mso-position-horizontal-relative:text;mso-position-vertical:absolute;mso-position-vertical-relative:text;v-text-anchor:top" o:gfxdata="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" filled="f" stroked="f">
+              <v:shape w14:anchorId="107B84A9" id="文本框 166" o:spid="_x0000_s1038" type="#_x0000_t202" style="position:absolute;margin-left:-24.55pt;margin-top:423.55pt;width:492.9pt;height:61.2pt;z-index:251678720;visibility:visible;mso-wrap-style:square;mso-wrap-distance-left:9pt;mso-wrap-distance-top:0;mso-wrap-distance-right:9pt;mso-wrap-distance-bottom:0;mso-position-horizontal:absolute;mso-position-horizontal-relative:text;mso-position-vertical:absolute;mso-position-vertical-relative:text;v-text-anchor:top" o:gfxdata="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" filled="f" stroked="f">
                 <v:textbox style="mso-fit-shape-to-text:t">
                   <w:txbxContent>
                     <w:p>
                       <w:pPr>
                         <w:pStyle w:val="a5"/>
                         <w:spacing w:before="0" w:beforeAutospacing="0" w:after="0" w:afterAutospacing="0" w:line="360" w:lineRule="exact"/>
-                        <w:rPr>
-                          <w:rFonts w:hint="eastAsia"/>
-                        </w:rPr>
                       </w:pPr>
                       <w:r>
                         <w:rPr>
@@ -15895,7 +15916,25 @@
                           <w:sz w:val="22"/>
                           <w:szCs w:val="22"/>
                         </w:rPr>
-                        <w:t>英语四级证书、普通话三级甲</w:t>
+                        <w:t>英语四级证书、普通话二级</w:t>
+                      </w:r>
+                      <w:r>
+                        <w:rPr>
+                          <w:rFonts w:ascii="微软雅黑" w:eastAsia="微软雅黑" w:hAnsi="微软雅黑" w:cstheme="minorBidi" w:hint="eastAsia"/>
+                          <w:color w:val="000000"/>
+                          <w:sz w:val="22"/>
+                          <w:szCs w:val="22"/>
+                        </w:rPr>
+                        <w:t>级</w:t>
+                      </w:r>
+                      <w:r>
+                        <w:rPr>
+                          <w:rFonts w:ascii="微软雅黑" w:eastAsia="微软雅黑" w:hAnsi="微软雅黑" w:cstheme="minorBidi" w:hint="eastAsia"/>
+                          <w:color w:val="000000"/>
+                          <w:sz w:val="22"/>
+                          <w:szCs w:val="22"/>
+                        </w:rPr>
+                        <w:t>乙</w:t>
                       </w:r>
                       <w:r>
                         <w:rPr>
@@ -15920,9 +15959,6 @@
                       <w:pPr>
                         <w:pStyle w:val="a5"/>
                         <w:spacing w:before="0" w:beforeAutospacing="0" w:after="0" w:afterAutospacing="0" w:line="360" w:lineRule="exact"/>
-                        <w:rPr>
-                          <w:rFonts w:hint="eastAsia"/>
-                        </w:rPr>
                       </w:pPr>
                       <w:r>
                         <w:rPr>
@@ -16050,7 +16086,7 @@
           </mc:Choice>
           <mc:Fallback>
             <w:pict>
-              <v:shape w14:anchorId="3BE37C94" id="文本框 165" o:spid="_x0000_s1040" type="#_x0000_t202" style="position:absolute;margin-left:-24.85pt;margin-top:399.85pt;width:103.4pt;height:24.25pt;z-index:251677696;visibility:visible;mso-wrap-style:square;mso-wrap-distance-left:9pt;mso-wrap-distance-top:0;mso-wrap-distance-right:9pt;mso-wrap-distance-bottom:0;mso-position-horizontal:absolute;mso-position-horizontal-relative:text;mso-position-vertical:absolute;mso-position-vertical-relative:text;v-text-anchor:top" o:gfxdata="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" filled="f" stroked="f">
+              <v:shape w14:anchorId="3BE37C94" id="文本框 165" o:spid="_x0000_s1039" type="#_x0000_t202" style="position:absolute;margin-left:-24.85pt;margin-top:399.85pt;width:103.4pt;height:24.25pt;z-index:251677696;visibility:visible;mso-wrap-style:square;mso-wrap-distance-left:9pt;mso-wrap-distance-top:0;mso-wrap-distance-right:9pt;mso-wrap-distance-bottom:0;mso-position-horizontal:absolute;mso-position-horizontal-relative:text;mso-position-vertical:absolute;mso-position-vertical-relative:text;v-text-anchor:top" o:gfxdata="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" filled="f" stroked="f">
                 <v:textbox style="mso-fit-shape-to-text:t">
                   <w:txbxContent>
                     <w:p>
@@ -16172,7 +16208,7 @@
                               <w:pStyle w:val="a5"/>
                               <w:spacing w:before="0" w:beforeAutospacing="0" w:after="0" w:afterAutospacing="0" w:line="360" w:lineRule="exact"/>
                               <w:rPr>
-                                <w:rFonts w:ascii="微软雅黑" w:eastAsia="微软雅黑" w:hAnsi="微软雅黑" w:cstheme="minorBidi" w:hint="eastAsia"/>
+                                <w:rFonts w:ascii="微软雅黑" w:eastAsia="微软雅黑" w:hAnsi="微软雅黑" w:cstheme="minorBidi"/>
                                 <w:color w:val="000000"/>
                                 <w:sz w:val="22"/>
                                 <w:szCs w:val="22"/>
@@ -16273,7 +16309,7 @@
           </mc:Choice>
           <mc:Fallback>
             <w:pict>
-              <v:shape w14:anchorId="610330C2" id="文本框 160" o:spid="_x0000_s1041" type="#_x0000_t202" style="position:absolute;margin-left:-25pt;margin-top:159.8pt;width:492.9pt;height:43.2pt;z-index:251713536;visibility:visible;mso-wrap-style:square;mso-wrap-distance-left:9pt;mso-wrap-distance-top:0;mso-wrap-distance-right:9pt;mso-wrap-distance-bottom:0;mso-position-horizontal:absolute;mso-position-horizontal-relative:text;mso-position-vertical:absolute;mso-position-vertical-relative:text;v-text-anchor:top" o:gfxdata="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" filled="f" stroked="f">
+              <v:shape w14:anchorId="610330C2" id="文本框 160" o:spid="_x0000_s1040" type="#_x0000_t202" style="position:absolute;margin-left:-25pt;margin-top:159.8pt;width:492.9pt;height:43.2pt;z-index:251713536;visibility:visible;mso-wrap-style:square;mso-wrap-distance-left:9pt;mso-wrap-distance-top:0;mso-wrap-distance-right:9pt;mso-wrap-distance-bottom:0;mso-position-horizontal:absolute;mso-position-horizontal-relative:text;mso-position-vertical:absolute;mso-position-vertical-relative:text;v-text-anchor:top" o:gfxdata="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" filled="f" stroked="f">
                 <v:textbox style="mso-fit-shape-to-text:t">
                   <w:txbxContent>
                     <w:p>
@@ -16281,7 +16317,7 @@
                         <w:pStyle w:val="a5"/>
                         <w:spacing w:before="0" w:beforeAutospacing="0" w:after="0" w:afterAutospacing="0" w:line="360" w:lineRule="exact"/>
                         <w:rPr>
-                          <w:rFonts w:ascii="微软雅黑" w:eastAsia="微软雅黑" w:hAnsi="微软雅黑" w:cstheme="minorBidi" w:hint="eastAsia"/>
+                          <w:rFonts w:ascii="微软雅黑" w:eastAsia="微软雅黑" w:hAnsi="微软雅黑" w:cstheme="minorBidi"/>
                           <w:color w:val="000000"/>
                           <w:sz w:val="22"/>
                           <w:szCs w:val="22"/>
@@ -16417,7 +16453,7 @@
                               <w:pStyle w:val="a5"/>
                               <w:spacing w:before="0" w:beforeAutospacing="0" w:after="0" w:afterAutospacing="0" w:line="360" w:lineRule="exact"/>
                               <w:rPr>
-                                <w:rFonts w:ascii="微软雅黑" w:eastAsia="微软雅黑" w:hAnsi="微软雅黑" w:cstheme="minorBidi" w:hint="eastAsia"/>
+                                <w:rFonts w:ascii="微软雅黑" w:eastAsia="微软雅黑" w:hAnsi="微软雅黑" w:cstheme="minorBidi"/>
                                 <w:color w:val="000000"/>
                                 <w:sz w:val="22"/>
                                 <w:szCs w:val="22"/>
@@ -16482,7 +16518,7 @@
           </mc:Choice>
           <mc:Fallback>
             <w:pict>
-              <v:shape w14:anchorId="0D1AA9C0" id="_x0000_s1042" type="#_x0000_t202" style="position:absolute;margin-left:-27.75pt;margin-top:134.05pt;width:492.9pt;height:43.2pt;z-index:251672576;visibility:visible;mso-wrap-style:square;mso-wrap-distance-left:9pt;mso-wrap-distance-top:0;mso-wrap-distance-right:9pt;mso-wrap-distance-bottom:0;mso-position-horizontal:absolute;mso-position-horizontal-relative:text;mso-position-vertical:absolute;mso-position-vertical-relative:text;v-text-anchor:top" o:gfxdata="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" filled="f" stroked="f">
+              <v:shape w14:anchorId="0D1AA9C0" id="_x0000_s1041" type="#_x0000_t202" style="position:absolute;margin-left:-27.75pt;margin-top:134.05pt;width:492.9pt;height:43.2pt;z-index:251672576;visibility:visible;mso-wrap-style:square;mso-wrap-distance-left:9pt;mso-wrap-distance-top:0;mso-wrap-distance-right:9pt;mso-wrap-distance-bottom:0;mso-position-horizontal:absolute;mso-position-horizontal-relative:text;mso-position-vertical:absolute;mso-position-vertical-relative:text;v-text-anchor:top" o:gfxdata="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" filled="f" stroked="f">
                 <v:textbox style="mso-fit-shape-to-text:t">
                   <w:txbxContent>
                     <w:p>
@@ -16490,7 +16526,7 @@
                         <w:pStyle w:val="a5"/>
                         <w:spacing w:before="0" w:beforeAutospacing="0" w:after="0" w:afterAutospacing="0" w:line="360" w:lineRule="exact"/>
                         <w:rPr>
-                          <w:rFonts w:ascii="微软雅黑" w:eastAsia="微软雅黑" w:hAnsi="微软雅黑" w:cstheme="minorBidi" w:hint="eastAsia"/>
+                          <w:rFonts w:ascii="微软雅黑" w:eastAsia="微软雅黑" w:hAnsi="微软雅黑" w:cstheme="minorBidi"/>
                           <w:color w:val="000000"/>
                           <w:sz w:val="22"/>
                           <w:szCs w:val="22"/>
@@ -16622,7 +16658,127 @@
         <mc:AlternateContent>
           <mc:Choice Requires="wps">
             <w:drawing>
-              <wp:anchor distT="0" distB="0" distL="114300" distR="114300" simplePos="0" relativeHeight="251617280" behindDoc="0" locked="0" layoutInCell="1" allowOverlap="1">
+              <wp:anchor distT="0" distB="0" distL="114300" distR="114300" simplePos="0" relativeHeight="251635712" behindDoc="0" locked="0" layoutInCell="1" allowOverlap="1" wp14:anchorId="75C976E5" wp14:editId="4CE328F3">
+                <wp:simplePos x="0" y="0"/>
+                <wp:positionH relativeFrom="column">
+                  <wp:posOffset>-545465</wp:posOffset>
+                </wp:positionH>
+                <wp:positionV relativeFrom="paragraph">
+                  <wp:posOffset>3890258</wp:posOffset>
+                </wp:positionV>
+                <wp:extent cx="76200" cy="76200"/>
+                <wp:effectExtent l="0" t="0" r="19685" b="19685"/>
+                <wp:wrapNone/>
+                <wp:docPr id="30" name="椭圆 30"/>
+                <wp:cNvGraphicFramePr/>
+                <a:graphic xmlns:a="http://schemas.openxmlformats.org/drawingml/2006/main">
+                  <a:graphicData uri="http://schemas.microsoft.com/office/word/2010/wordprocessingShape">
+                    <wps:wsp>
+                      <wps:cNvSpPr/>
+                      <wps:spPr>
+                        <a:xfrm>
+                          <a:off x="0" y="0"/>
+                          <a:ext cx="76200" cy="76200"/>
+                        </a:xfrm>
+                        <a:prstGeom prst="ellipse">
+                          <a:avLst/>
+                        </a:prstGeom>
+                        <a:solidFill>
+                          <a:srgbClr val="8AA8AE"/>
+                        </a:solidFill>
+                        <a:ln w="12700" cap="flat" cmpd="sng" algn="ctr">
+                          <a:solidFill>
+                            <a:sysClr val="window" lastClr="FFFFFF"/>
+                          </a:solidFill>
+                          <a:prstDash val="solid"/>
+                          <a:miter lim="800000"/>
+                        </a:ln>
+                        <a:effectLst/>
+                      </wps:spPr>
+                      <wps:bodyPr rtlCol="0" anchor="ctr"/>
+                    </wps:wsp>
+                  </a:graphicData>
+                </a:graphic>
+              </wp:anchor>
+            </w:drawing>
+          </mc:Choice>
+          <mc:Fallback>
+            <w:pict>
+              <v:oval w14:anchorId="54DAB9F6" id="椭圆 30" o:spid="_x0000_s1026" style="position:absolute;left:0;text-align:left;margin-left:-42.95pt;margin-top:306.3pt;width:6pt;height:6pt;z-index:251635712;visibility:visible;mso-wrap-style:square;mso-wrap-distance-left:9pt;mso-wrap-distance-top:0;mso-wrap-distance-right:9pt;mso-wrap-distance-bottom:0;mso-position-horizontal:absolute;mso-position-horizontal-relative:text;mso-position-vertical:absolute;mso-position-vertical-relative:text;v-text-anchor:middle" o:gfxdata="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" fillcolor="#8aa8ae" strokecolor="window" strokeweight="1pt">
+                <v:stroke joinstyle="miter"/>
+              </v:oval>
+            </w:pict>
+          </mc:Fallback>
+        </mc:AlternateContent>
+      </w:r>
+      <w:r>
+        <w:rPr>
+          <w:noProof/>
+        </w:rPr>
+        <mc:AlternateContent>
+          <mc:Choice Requires="wps">
+            <w:drawing>
+              <wp:anchor distT="0" distB="0" distL="114300" distR="114300" simplePos="0" relativeHeight="251634688" behindDoc="0" locked="0" layoutInCell="1" allowOverlap="1" wp14:anchorId="2B783522" wp14:editId="3D9B1D89">
+                <wp:simplePos x="0" y="0"/>
+                <wp:positionH relativeFrom="column">
+                  <wp:posOffset>-555018</wp:posOffset>
+                </wp:positionH>
+                <wp:positionV relativeFrom="paragraph">
+                  <wp:posOffset>943610</wp:posOffset>
+                </wp:positionV>
+                <wp:extent cx="76200" cy="76200"/>
+                <wp:effectExtent l="0" t="0" r="19685" b="19685"/>
+                <wp:wrapNone/>
+                <wp:docPr id="29" name="椭圆 29"/>
+                <wp:cNvGraphicFramePr/>
+                <a:graphic xmlns:a="http://schemas.openxmlformats.org/drawingml/2006/main">
+                  <a:graphicData uri="http://schemas.microsoft.com/office/word/2010/wordprocessingShape">
+                    <wps:wsp>
+                      <wps:cNvSpPr/>
+                      <wps:spPr>
+                        <a:xfrm>
+                          <a:off x="0" y="0"/>
+                          <a:ext cx="76200" cy="76200"/>
+                        </a:xfrm>
+                        <a:prstGeom prst="ellipse">
+                          <a:avLst/>
+                        </a:prstGeom>
+                        <a:solidFill>
+                          <a:srgbClr val="8AA8AE"/>
+                        </a:solidFill>
+                        <a:ln w="12700" cap="flat" cmpd="sng" algn="ctr">
+                          <a:solidFill>
+                            <a:sysClr val="window" lastClr="FFFFFF"/>
+                          </a:solidFill>
+                          <a:prstDash val="solid"/>
+                          <a:miter lim="800000"/>
+                        </a:ln>
+                        <a:effectLst/>
+                      </wps:spPr>
+                      <wps:bodyPr rtlCol="0" anchor="ctr"/>
+                    </wps:wsp>
+                  </a:graphicData>
+                </a:graphic>
+              </wp:anchor>
+            </w:drawing>
+          </mc:Choice>
+          <mc:Fallback>
+            <w:pict>
+              <v:oval w14:anchorId="2998B528" id="椭圆 29" o:spid="_x0000_s1026" style="position:absolute;left:0;text-align:left;margin-left:-43.7pt;margin-top:74.3pt;width:6pt;height:6pt;z-index:251634688;visibility:visible;mso-wrap-style:square;mso-wrap-distance-left:9pt;mso-wrap-distance-top:0;mso-wrap-distance-right:9pt;mso-wrap-distance-bottom:0;mso-position-horizontal:absolute;mso-position-horizontal-relative:text;mso-position-vertical:absolute;mso-position-vertical-relative:text;v-text-anchor:middle" o:gfxdata="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" fillcolor="#8aa8ae" strokecolor="window" strokeweight="1pt">
+                <v:stroke joinstyle="miter"/>
+              </v:oval>
+            </w:pict>
+          </mc:Fallback>
+        </mc:AlternateContent>
+      </w:r>
+      <w:r>
+        <w:rPr>
+          <w:noProof/>
+        </w:rPr>
+        <mc:AlternateContent>
+          <mc:Choice Requires="wps">
+            <w:drawing>
+              <wp:anchor distT="0" distB="0" distL="114300" distR="114300" simplePos="0" relativeHeight="251617280" behindDoc="0" locked="0" layoutInCell="1" allowOverlap="1" wp14:anchorId="02C8F5DA" wp14:editId="728C60F1">
                 <wp:simplePos x="0" y="0"/>
                 <wp:positionH relativeFrom="column">
                   <wp:posOffset>680665</wp:posOffset>
@@ -16666,7 +16822,7 @@
           </mc:Choice>
           <mc:Fallback>
             <w:pict>
-              <v:line w14:anchorId="1CA3C8C9" id="直接连接符 54" o:spid="_x0000_s1026" style="position:absolute;left:0;text-align:left;z-index:251617280;visibility:visible;mso-wrap-style:square;mso-wrap-distance-left:9pt;mso-wrap-distance-top:0;mso-wrap-distance-right:9pt;mso-wrap-distance-bottom:0;mso-position-horizontal:absolute;mso-position-horizontal-relative:text;mso-position-vertical:absolute;mso-position-vertical-relative:text" from="53.6pt,45.7pt" to="457.3pt,45.7pt" o:gfxdata="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" strokecolor="#8aa8ae" strokeweight="1.5pt">
+              <v:line w14:anchorId="6AA63315" id="直接连接符 54" o:spid="_x0000_s1026" style="position:absolute;left:0;text-align:left;z-index:251617280;visibility:visible;mso-wrap-style:square;mso-wrap-distance-left:9pt;mso-wrap-distance-top:0;mso-wrap-distance-right:9pt;mso-wrap-distance-bottom:0;mso-position-horizontal:absolute;mso-position-horizontal-relative:text;mso-position-vertical:absolute;mso-position-vertical-relative:text" from="53.6pt,45.7pt" to="457.3pt,45.7pt" o:gfxdata="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" strokecolor="#8aa8ae" strokeweight="1.5pt">
                 <v:stroke joinstyle="miter"/>
               </v:line>
             </w:pict>
@@ -16680,67 +16836,7 @@
         <mc:AlternateContent>
           <mc:Choice Requires="wps">
             <w:drawing>
-              <wp:anchor distT="0" distB="0" distL="114300" distR="114300" simplePos="0" relativeHeight="251635712" behindDoc="0" locked="0" layoutInCell="1" allowOverlap="1" wp14:anchorId="1C4298DB" wp14:editId="41EEC859">
-                <wp:simplePos x="0" y="0"/>
-                <wp:positionH relativeFrom="column">
-                  <wp:posOffset>-545465</wp:posOffset>
-                </wp:positionH>
-                <wp:positionV relativeFrom="paragraph">
-                  <wp:posOffset>3198495</wp:posOffset>
-                </wp:positionV>
-                <wp:extent cx="76200" cy="76200"/>
-                <wp:effectExtent l="0" t="0" r="19685" b="19685"/>
-                <wp:wrapNone/>
-                <wp:docPr id="30" name="椭圆 30"/>
-                <wp:cNvGraphicFramePr/>
-                <a:graphic xmlns:a="http://schemas.openxmlformats.org/drawingml/2006/main">
-                  <a:graphicData uri="http://schemas.microsoft.com/office/word/2010/wordprocessingShape">
-                    <wps:wsp>
-                      <wps:cNvSpPr/>
-                      <wps:spPr>
-                        <a:xfrm>
-                          <a:off x="0" y="0"/>
-                          <a:ext cx="76200" cy="76200"/>
-                        </a:xfrm>
-                        <a:prstGeom prst="ellipse">
-                          <a:avLst/>
-                        </a:prstGeom>
-                        <a:solidFill>
-                          <a:srgbClr val="8AA8AE"/>
-                        </a:solidFill>
-                        <a:ln w="12700" cap="flat" cmpd="sng" algn="ctr">
-                          <a:solidFill>
-                            <a:sysClr val="window" lastClr="FFFFFF"/>
-                          </a:solidFill>
-                          <a:prstDash val="solid"/>
-                          <a:miter lim="800000"/>
-                        </a:ln>
-                        <a:effectLst/>
-                      </wps:spPr>
-                      <wps:bodyPr rtlCol="0" anchor="ctr"/>
-                    </wps:wsp>
-                  </a:graphicData>
-                </a:graphic>
-              </wp:anchor>
-            </w:drawing>
-          </mc:Choice>
-          <mc:Fallback>
-            <w:pict>
-              <v:oval w14:anchorId="14DB4D28" id="椭圆 30" o:spid="_x0000_s1026" style="position:absolute;left:0;text-align:left;margin-left:-42.95pt;margin-top:251.85pt;width:6pt;height:6pt;z-index:251635712;visibility:visible;mso-wrap-style:square;mso-wrap-distance-left:9pt;mso-wrap-distance-top:0;mso-wrap-distance-right:9pt;mso-wrap-distance-bottom:0;mso-position-horizontal:absolute;mso-position-horizontal-relative:text;mso-position-vertical:absolute;mso-position-vertical-relative:text;v-text-anchor:middle" o:gfxdata="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" fillcolor="#8aa8ae" strokecolor="window" strokeweight="1pt">
-                <v:stroke joinstyle="miter"/>
-              </v:oval>
-            </w:pict>
-          </mc:Fallback>
-        </mc:AlternateContent>
-      </w:r>
-      <w:r>
-        <w:rPr>
-          <w:noProof/>
-        </w:rPr>
-        <mc:AlternateContent>
-          <mc:Choice Requires="wps">
-            <w:drawing>
-              <wp:anchor distT="0" distB="0" distL="114300" distR="114300" simplePos="0" relativeHeight="251637760" behindDoc="0" locked="0" layoutInCell="1" allowOverlap="1" wp14:anchorId="0088E06B" wp14:editId="1E16136F">
+              <wp:anchor distT="0" distB="0" distL="114300" distR="114300" simplePos="0" relativeHeight="251637760" behindDoc="0" locked="0" layoutInCell="1" allowOverlap="1" wp14:anchorId="250B4727" wp14:editId="3CB57A16">
                 <wp:simplePos x="0" y="0"/>
                 <wp:positionH relativeFrom="column">
                   <wp:posOffset>-545465</wp:posOffset>
@@ -16800,7 +16896,7 @@
         <mc:AlternateContent>
           <mc:Choice Requires="wps">
             <w:drawing>
-              <wp:anchor distT="0" distB="0" distL="114300" distR="114300" simplePos="0" relativeHeight="251633664" behindDoc="0" locked="0" layoutInCell="1" allowOverlap="1" wp14:anchorId="6CE17360" wp14:editId="20141DB7">
+              <wp:anchor distT="0" distB="0" distL="114300" distR="114300" simplePos="0" relativeHeight="251633664" behindDoc="0" locked="0" layoutInCell="1" allowOverlap="1" wp14:anchorId="19196C72" wp14:editId="7F620BB4">
                 <wp:simplePos x="0" y="0"/>
                 <wp:positionH relativeFrom="column">
                   <wp:posOffset>-507365</wp:posOffset>
@@ -16858,7 +16954,7 @@
         <mc:AlternateContent>
           <mc:Choice Requires="wps">
             <w:drawing>
-              <wp:anchor distT="0" distB="0" distL="114300" distR="114300" simplePos="0" relativeHeight="251608064" behindDoc="0" locked="0" layoutInCell="1" allowOverlap="1" wp14:anchorId="6FDE28B1" wp14:editId="38CC1087">
+              <wp:anchor distT="0" distB="0" distL="114300" distR="114300" simplePos="0" relativeHeight="251608064" behindDoc="0" locked="0" layoutInCell="1" allowOverlap="1" wp14:anchorId="6F6804BB" wp14:editId="048A5C05">
                 <wp:simplePos x="0" y="0"/>
                 <wp:positionH relativeFrom="margin">
                   <wp:align>center</wp:align>
@@ -16926,7 +17022,7 @@
         <mc:AlternateContent>
           <mc:Choice Requires="wps">
             <w:drawing>
-              <wp:anchor distT="0" distB="0" distL="114300" distR="114300" simplePos="0" relativeHeight="251640832" behindDoc="0" locked="0" layoutInCell="1" allowOverlap="1" wp14:anchorId="31B7F487" wp14:editId="792CA745">
+              <wp:anchor distT="0" distB="0" distL="114300" distR="114300" simplePos="0" relativeHeight="251640832" behindDoc="0" locked="0" layoutInCell="1" allowOverlap="1" wp14:anchorId="4AF8D673" wp14:editId="4747E12E">
                 <wp:simplePos x="0" y="0"/>
                 <wp:positionH relativeFrom="column">
                   <wp:posOffset>-544830</wp:posOffset>
@@ -17605,7 +17701,7 @@
         <mc:AlternateContent>
           <mc:Choice Requires="wps">
             <w:drawing>
-              <wp:anchor distT="0" distB="0" distL="114300" distR="114300" simplePos="0" relativeHeight="251620352" behindDoc="0" locked="0" layoutInCell="1" allowOverlap="1" wp14:anchorId="411A062A" wp14:editId="1E6B5C17">
+              <wp:anchor distT="0" distB="0" distL="114300" distR="114300" simplePos="0" relativeHeight="251620352" behindDoc="0" locked="0" layoutInCell="1" allowOverlap="1" wp14:anchorId="2B966EAA" wp14:editId="45203823">
                 <wp:simplePos x="0" y="0"/>
                 <wp:positionH relativeFrom="column">
                   <wp:posOffset>-300990</wp:posOffset>
@@ -17638,9 +17734,6 @@
                             <w:pPr>
                               <w:pStyle w:val="a5"/>
                               <w:spacing w:before="0" w:beforeAutospacing="0" w:after="0" w:afterAutospacing="0" w:line="336" w:lineRule="exact"/>
-                              <w:rPr>
-                                <w:rFonts w:hint="eastAsia"/>
-                              </w:rPr>
                             </w:pPr>
                             <w:r>
                               <w:rPr>
@@ -17665,16 +17758,13 @@
           </mc:Choice>
           <mc:Fallback>
             <w:pict>
-              <v:shape w14:anchorId="411A062A" id="_x0000_s1043" type="#_x0000_t202" style="position:absolute;left:0;text-align:left;margin-left:-23.7pt;margin-top:33.3pt;width:103.4pt;height:24.25pt;z-index:251620352;visibility:visible;mso-wrap-style:square;mso-wrap-distance-left:9pt;mso-wrap-distance-top:0;mso-wrap-distance-right:9pt;mso-wrap-distance-bottom:0;mso-position-horizontal:absolute;mso-position-horizontal-relative:text;mso-position-vertical:absolute;mso-position-vertical-relative:text;v-text-anchor:top" o:gfxdata="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" filled="f" stroked="f">
+              <v:shape w14:anchorId="2B966EAA" id="_x0000_s1042" type="#_x0000_t202" style="position:absolute;left:0;text-align:left;margin-left:-23.7pt;margin-top:33.3pt;width:103.4pt;height:24.25pt;z-index:251620352;visibility:visible;mso-wrap-style:square;mso-wrap-distance-left:9pt;mso-wrap-distance-top:0;mso-wrap-distance-right:9pt;mso-wrap-distance-bottom:0;mso-position-horizontal:absolute;mso-position-horizontal-relative:text;mso-position-vertical:absolute;mso-position-vertical-relative:text;v-text-anchor:top" o:gfxdata="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" filled="f" stroked="f">
                 <v:textbox style="mso-fit-shape-to-text:t">
                   <w:txbxContent>
                     <w:p>
                       <w:pPr>
                         <w:pStyle w:val="a5"/>
                         <w:spacing w:before="0" w:beforeAutospacing="0" w:after="0" w:afterAutospacing="0" w:line="336" w:lineRule="exact"/>
-                        <w:rPr>
-                          <w:rFonts w:hint="eastAsia"/>
-                        </w:rPr>
                       </w:pPr>
                       <w:r>
                         <w:rPr>
@@ -17700,7 +17790,7 @@
         <mc:AlternateContent>
           <mc:Choice Requires="wps">
             <w:drawing>
-              <wp:anchor distT="0" distB="0" distL="114300" distR="114300" simplePos="0" relativeHeight="251621376" behindDoc="0" locked="0" layoutInCell="1" allowOverlap="1" wp14:anchorId="17B8A83D" wp14:editId="221AE362">
+              <wp:anchor distT="0" distB="0" distL="114300" distR="114300" simplePos="0" relativeHeight="251621376" behindDoc="0" locked="0" layoutInCell="1" allowOverlap="1" wp14:anchorId="00168264" wp14:editId="7A94EA7A">
                 <wp:simplePos x="0" y="0"/>
                 <wp:positionH relativeFrom="column">
                   <wp:posOffset>-135890</wp:posOffset>
@@ -17732,9 +17822,9 @@
                           <w:p>
                             <w:pPr>
                               <w:pStyle w:val="a5"/>
-                              <w:spacing w:before="0" w:beforeAutospacing="0" w:after="140" w:afterAutospacing="0" w:line="360" w:lineRule="exact"/>
+                              <w:spacing w:beforeLines="50" w:before="156" w:beforeAutospacing="0" w:afterLines="50" w:after="156" w:afterAutospacing="0" w:line="360" w:lineRule="exact"/>
                               <w:rPr>
-                                <w:rFonts w:ascii="微软雅黑" w:eastAsia="微软雅黑" w:hAnsi="微软雅黑" w:cstheme="minorBidi"/>
+                                <w:rFonts w:ascii="微软雅黑" w:eastAsia="微软雅黑" w:hAnsi="微软雅黑" w:cstheme="minorBidi" w:hint="eastAsia"/>
                                 <w:color w:val="000000"/>
                                 <w:sz w:val="22"/>
                                 <w:szCs w:val="22"/>
@@ -17765,7 +17855,7 @@
                                 <w:sz w:val="22"/>
                                 <w:szCs w:val="22"/>
                               </w:rPr>
-                              <w:t>.09 -- 201</w:t>
+                              <w:t>.0</w:t>
                             </w:r>
                             <w:r>
                               <w:rPr>
@@ -17774,7 +17864,25 @@
                                 <w:sz w:val="22"/>
                                 <w:szCs w:val="22"/>
                               </w:rPr>
-                              <w:t>8</w:t>
+                              <w:t>9</w:t>
+                            </w:r>
+                            <w:r>
+                              <w:rPr>
+                                <w:rFonts w:ascii="微软雅黑" w:eastAsia="微软雅黑" w:hAnsi="微软雅黑" w:cstheme="minorBidi" w:hint="eastAsia"/>
+                                <w:color w:val="000000"/>
+                                <w:sz w:val="22"/>
+                                <w:szCs w:val="22"/>
+                              </w:rPr>
+                              <w:t xml:space="preserve"> -- 201</w:t>
+                            </w:r>
+                            <w:r>
+                              <w:rPr>
+                                <w:rFonts w:ascii="微软雅黑" w:eastAsia="微软雅黑" w:hAnsi="微软雅黑" w:cstheme="minorBidi"/>
+                                <w:color w:val="000000"/>
+                                <w:sz w:val="22"/>
+                                <w:szCs w:val="22"/>
+                              </w:rPr>
+                              <w:t>7</w:t>
                             </w:r>
                             <w:r>
                               <w:rPr>
@@ -17792,7 +17900,7 @@
                                 <w:sz w:val="22"/>
                                 <w:szCs w:val="22"/>
                               </w:rPr>
-                              <w:t>10</w:t>
+                              <w:t>01</w:t>
                             </w:r>
                             <w:r>
                               <w:rPr>
@@ -17801,7 +17909,7 @@
                                 <w:sz w:val="22"/>
                                 <w:szCs w:val="22"/>
                               </w:rPr>
-                              <w:t xml:space="preserve">    </w:t>
+                              <w:t xml:space="preserve">  </w:t>
                             </w:r>
                             <w:r>
                               <w:rPr>
@@ -17810,7 +17918,7 @@
                                 <w:sz w:val="22"/>
                                 <w:szCs w:val="22"/>
                               </w:rPr>
-                              <w:t>河南</w:t>
+                              <w:t>昂立</w:t>
                             </w:r>
                             <w:r>
                               <w:rPr>
@@ -17819,7 +17927,28 @@
                                 <w:sz w:val="22"/>
                                 <w:szCs w:val="22"/>
                               </w:rPr>
-                              <w:t>韩睿品牌策划</w:t>
+                              <w:t>教育</w:t>
+                            </w:r>
+                          </w:p>
+                          <w:p>
+                            <w:pPr>
+                              <w:pStyle w:val="a5"/>
+                              <w:spacing w:beforeLines="50" w:before="156" w:beforeAutospacing="0" w:afterLines="50" w:after="156" w:afterAutospacing="0" w:line="360" w:lineRule="exact"/>
+                              <w:rPr>
+                                <w:rFonts w:ascii="微软雅黑" w:eastAsia="微软雅黑" w:hAnsi="微软雅黑" w:cstheme="minorBidi"/>
+                                <w:color w:val="000000"/>
+                                <w:sz w:val="22"/>
+                                <w:szCs w:val="22"/>
+                              </w:rPr>
+                            </w:pPr>
+                            <w:r>
+                              <w:rPr>
+                                <w:rFonts w:ascii="微软雅黑" w:eastAsia="微软雅黑" w:hAnsi="微软雅黑" w:cstheme="minorBidi"/>
+                                <w:color w:val="000000"/>
+                                <w:sz w:val="22"/>
+                                <w:szCs w:val="22"/>
+                              </w:rPr>
+                              <w:t xml:space="preserve"> </w:t>
                             </w:r>
                             <w:r>
                               <w:rPr>
@@ -17828,7 +17957,7 @@
                                 <w:sz w:val="22"/>
                                 <w:szCs w:val="22"/>
                               </w:rPr>
-                              <w:t xml:space="preserve"> </w:t>
+                              <w:t xml:space="preserve">开发工具： </w:t>
                             </w:r>
                             <w:r>
                               <w:rPr>
@@ -17837,119 +17966,220 @@
                                 <w:sz w:val="22"/>
                                 <w:szCs w:val="22"/>
                               </w:rPr>
-                              <w:t>(20-50</w:t>
-                            </w:r>
-                            <w:r>
-                              <w:rPr>
-                                <w:rFonts w:ascii="微软雅黑" w:eastAsia="微软雅黑" w:hAnsi="微软雅黑" w:cstheme="minorBidi"/>
-                                <w:color w:val="000000"/>
-                                <w:sz w:val="22"/>
-                                <w:szCs w:val="22"/>
-                              </w:rPr>
-                              <w:t>人)</w:t>
-                            </w:r>
-                            <w:r>
-                              <w:rPr>
-                                <w:rFonts w:ascii="微软雅黑" w:eastAsia="微软雅黑" w:hAnsi="微软雅黑" w:cstheme="minorBidi"/>
-                                <w:color w:val="000000"/>
-                                <w:sz w:val="22"/>
-                                <w:szCs w:val="22"/>
-                              </w:rPr>
-                              <w:drawing>
-                                <wp:inline distT="0" distB="0" distL="0" distR="0" wp14:anchorId="75E01AA1" wp14:editId="316A7BB0">
-                                  <wp:extent cx="27940" cy="11430"/>
-                                  <wp:effectExtent l="0" t="0" r="0" b="0"/>
-                                  <wp:docPr id="48" name="图片 48" descr="http://img01.51jobcdn.com/imehire/ehire2007/default/image/im2009/space.gif"/>
-                                  <wp:cNvGraphicFramePr>
-                                    <a:graphicFrameLocks xmlns:a="http://schemas.openxmlformats.org/drawingml/2006/main" noChangeAspect="1"/>
-                                  </wp:cNvGraphicFramePr>
-                                  <a:graphic xmlns:a="http://schemas.openxmlformats.org/drawingml/2006/main">
-                                    <a:graphicData uri="http://schemas.openxmlformats.org/drawingml/2006/picture">
-                                      <pic:pic xmlns:pic="http://schemas.openxmlformats.org/drawingml/2006/picture">
-                                        <pic:nvPicPr>
-                                          <pic:cNvPr id="0" name="图片 2" descr="http://img01.51jobcdn.com/imehire/ehire2007/default/image/im2009/space.gif"/>
-                                          <pic:cNvPicPr>
-                                            <a:picLocks noChangeAspect="1" noChangeArrowheads="1"/>
-                                          </pic:cNvPicPr>
-                                        </pic:nvPicPr>
-                                        <pic:blipFill>
-                                          <a:blip r:embed="rId5">
-                                            <a:extLst>
-                                              <a:ext uri="{28A0092B-C50C-407E-A947-70E740481C1C}">
-                                                <a14:useLocalDpi xmlns:a14="http://schemas.microsoft.com/office/drawing/2010/main" val="0"/>
-                                              </a:ext>
-                                            </a:extLst>
-                                          </a:blip>
-                                          <a:srcRect/>
-                                          <a:stretch>
-                                            <a:fillRect/>
-                                          </a:stretch>
-                                        </pic:blipFill>
-                                        <pic:spPr bwMode="auto">
-                                          <a:xfrm>
-                                            <a:off x="0" y="0"/>
-                                            <a:ext cx="27940" cy="11430"/>
-                                          </a:xfrm>
-                                          <a:prstGeom prst="rect">
-                                            <a:avLst/>
-                                          </a:prstGeom>
-                                          <a:noFill/>
-                                          <a:ln>
-                                            <a:noFill/>
-                                          </a:ln>
-                                        </pic:spPr>
-                                      </pic:pic>
-                                    </a:graphicData>
-                                  </a:graphic>
-                                </wp:inline>
-                              </w:drawing>
-                            </w:r>
-                            <w:r>
-                              <w:rPr>
-                                <w:rFonts w:ascii="微软雅黑" w:eastAsia="微软雅黑" w:hAnsi="微软雅黑" w:cstheme="minorBidi"/>
-                                <w:color w:val="000000"/>
-                                <w:sz w:val="22"/>
-                                <w:szCs w:val="22"/>
-                              </w:rPr>
-                              <w:t xml:space="preserve"> [</w:t>
-                            </w:r>
-                            <w:r>
-                              <w:rPr>
-                                <w:rFonts w:ascii="微软雅黑" w:eastAsia="微软雅黑" w:hAnsi="微软雅黑" w:cstheme="minorBidi" w:hint="eastAsia"/>
-                                <w:color w:val="000000"/>
-                                <w:sz w:val="22"/>
-                                <w:szCs w:val="22"/>
-                              </w:rPr>
-                              <w:t>两年</w:t>
-                            </w:r>
-                            <w:r>
-                              <w:rPr>
-                                <w:rFonts w:ascii="微软雅黑" w:eastAsia="微软雅黑" w:hAnsi="微软雅黑" w:cstheme="minorBidi"/>
-                                <w:color w:val="000000"/>
-                                <w:sz w:val="22"/>
-                                <w:szCs w:val="22"/>
-                              </w:rPr>
-                              <w:t xml:space="preserve">] </w:t>
-                            </w:r>
-                            <w:r>
-                              <w:rPr>
-                                <w:rFonts w:ascii="微软雅黑" w:eastAsia="微软雅黑" w:hAnsi="微软雅黑" w:cstheme="minorBidi" w:hint="eastAsia"/>
-                                <w:color w:val="000000"/>
-                                <w:sz w:val="22"/>
-                                <w:szCs w:val="22"/>
-                              </w:rPr>
-                              <w:t xml:space="preserve">    </w:t>
-                            </w:r>
-                            <w:r>
-                              <w:rPr>
-                                <w:rFonts w:ascii="微软雅黑" w:eastAsia="微软雅黑" w:hAnsi="微软雅黑" w:cstheme="minorBidi" w:hint="eastAsia"/>
-                                <w:color w:val="000000"/>
-                                <w:sz w:val="22"/>
-                                <w:szCs w:val="22"/>
-                              </w:rPr>
-                              <w:t>前端开发</w:t>
+                              <w:t>Visual Studio Photoshop</w:t>
                             </w:r>
                           </w:p>
+                          <w:tbl>
+                            <w:tblPr>
+                              <w:tblW w:w="0" w:type="auto"/>
+                              <w:tblCellSpacing w:w="0" w:type="dxa"/>
+                              <w:tblLayout w:type="fixed"/>
+                              <w:tblCellMar>
+                                <w:left w:w="0" w:type="dxa"/>
+                                <w:right w:w="0" w:type="dxa"/>
+                              </w:tblCellMar>
+                              <w:tblLook w:val="0000" w:firstRow="0" w:lastRow="0" w:firstColumn="0" w:lastColumn="0" w:noHBand="0" w:noVBand="0"/>
+                            </w:tblPr>
+                            <w:tblGrid>
+                              <w:gridCol w:w="1493"/>
+                              <w:gridCol w:w="6963"/>
+                            </w:tblGrid>
+                            <w:tr>
+                              <w:trPr>
+                                <w:tblCellSpacing w:w="0" w:type="dxa"/>
+                              </w:trPr>
+                              <w:tc>
+                                <w:tcPr>
+                                  <w:tcW w:w="1493" w:type="dxa"/>
+                                  <w:tcMar>
+                                    <w:top w:w="0" w:type="dxa"/>
+                                    <w:left w:w="150" w:type="dxa"/>
+                                    <w:bottom w:w="0" w:type="dxa"/>
+                                    <w:right w:w="0" w:type="dxa"/>
+                                  </w:tcMar>
+                                </w:tcPr>
+                                <w:p>
+                                  <w:pPr>
+                                    <w:pStyle w:val="a5"/>
+                                    <w:spacing w:line="360" w:lineRule="exact"/>
+                                    <w:rPr>
+                                      <w:rFonts w:ascii="微软雅黑" w:eastAsia="微软雅黑" w:hAnsi="微软雅黑"/>
+                                      <w:color w:val="000000"/>
+                                      <w:sz w:val="22"/>
+                                    </w:rPr>
+                                  </w:pPr>
+                                  <w:r>
+                                    <w:rPr>
+                                      <w:rFonts w:ascii="微软雅黑" w:eastAsia="微软雅黑" w:hAnsi="微软雅黑"/>
+                                      <w:color w:val="000000"/>
+                                      <w:sz w:val="22"/>
+                                    </w:rPr>
+                                    <w:t>项目描述：</w:t>
+                                  </w:r>
+                                </w:p>
+                              </w:tc>
+                              <w:tc>
+                                <w:tcPr>
+                                  <w:tcW w:w="6963" w:type="dxa"/>
+                                  <w:vAlign w:val="center"/>
+                                </w:tcPr>
+                                <w:p>
+                                  <w:pPr>
+                                    <w:pStyle w:val="a5"/>
+                                    <w:spacing w:line="360" w:lineRule="exact"/>
+                                    <w:rPr>
+                                      <w:rFonts w:ascii="微软雅黑" w:eastAsia="微软雅黑" w:hAnsi="微软雅黑"/>
+                                      <w:color w:val="000000"/>
+                                      <w:sz w:val="22"/>
+                                    </w:rPr>
+                                  </w:pPr>
+                                  <w:r>
+                                    <w:rPr>
+                                      <w:rFonts w:ascii="微软雅黑" w:eastAsia="微软雅黑" w:hAnsi="微软雅黑"/>
+                                      <w:color w:val="000000"/>
+                                      <w:sz w:val="22"/>
+                                    </w:rPr>
+                                    <w:t xml:space="preserve">“昂立”教育主要有首页，企业介绍，新闻中心，最新活动，课程订购，特色教学，校区分布，招贤纳士，投诉建议模块。 ( </w:t>
+                                  </w:r>
+                                  <w:bookmarkStart w:id="0" w:name="OLE_LINK16"/>
+                                  <w:bookmarkStart w:id="1" w:name="OLE_LINK17"/>
+                                  <w:bookmarkStart w:id="2" w:name="OLE_LINK18"/>
+                                  <w:bookmarkStart w:id="3" w:name="OLE_LINK19"/>
+                                  <w:bookmarkStart w:id="4" w:name="OLE_LINK20"/>
+                                  <w:bookmarkStart w:id="5" w:name="OLE_LINK21"/>
+                                  <w:bookmarkStart w:id="6" w:name="OLE_LINK22"/>
+                                  <w:bookmarkStart w:id="7" w:name="OLE_LINK23"/>
+                                  <w:r>
+                                    <w:rPr>
+                                      <w:rFonts w:ascii="微软雅黑" w:eastAsia="微软雅黑" w:hAnsi="微软雅黑"/>
+                                      <w:color w:val="000000"/>
+                                      <w:sz w:val="22"/>
+                                    </w:rPr>
+                                    <w:t>www.onlyedu.com</w:t>
+                                  </w:r>
+                                  <w:bookmarkEnd w:id="0"/>
+                                  <w:bookmarkEnd w:id="1"/>
+                                  <w:bookmarkEnd w:id="2"/>
+                                  <w:bookmarkEnd w:id="3"/>
+                                  <w:bookmarkEnd w:id="4"/>
+                                  <w:bookmarkEnd w:id="5"/>
+                                  <w:bookmarkEnd w:id="6"/>
+                                  <w:bookmarkEnd w:id="7"/>
+                                  <w:r>
+                                    <w:rPr>
+                                      <w:rFonts w:ascii="微软雅黑" w:eastAsia="微软雅黑" w:hAnsi="微软雅黑"/>
+                                      <w:color w:val="000000"/>
+                                      <w:sz w:val="22"/>
+                                    </w:rPr>
+                                    <w:t xml:space="preserve"> )</w:t>
+                                  </w:r>
+                                </w:p>
+                              </w:tc>
+                            </w:tr>
+                            <w:tr>
+                              <w:trPr>
+                                <w:tblCellSpacing w:w="0" w:type="dxa"/>
+                              </w:trPr>
+                              <w:tc>
+                                <w:tcPr>
+                                  <w:tcW w:w="1493" w:type="dxa"/>
+                                  <w:tcMar>
+                                    <w:top w:w="0" w:type="dxa"/>
+                                    <w:left w:w="150" w:type="dxa"/>
+                                    <w:bottom w:w="0" w:type="dxa"/>
+                                    <w:right w:w="0" w:type="dxa"/>
+                                  </w:tcMar>
+                                </w:tcPr>
+                                <w:p>
+                                  <w:pPr>
+                                    <w:pStyle w:val="a5"/>
+                                    <w:spacing w:line="360" w:lineRule="exact"/>
+                                    <w:rPr>
+                                      <w:rFonts w:ascii="微软雅黑" w:eastAsia="微软雅黑" w:hAnsi="微软雅黑"/>
+                                      <w:color w:val="000000"/>
+                                      <w:sz w:val="22"/>
+                                    </w:rPr>
+                                  </w:pPr>
+                                  <w:r>
+                                    <w:rPr>
+                                      <w:rFonts w:ascii="微软雅黑" w:eastAsia="微软雅黑" w:hAnsi="微软雅黑"/>
+                                      <w:color w:val="000000"/>
+                                      <w:sz w:val="22"/>
+                                    </w:rPr>
+                                    <w:t>责任描述：</w:t>
+                                  </w:r>
+                                </w:p>
+                              </w:tc>
+                              <w:tc>
+                                <w:tcPr>
+                                  <w:tcW w:w="6963" w:type="dxa"/>
+                                  <w:vAlign w:val="center"/>
+                                </w:tcPr>
+                                <w:p>
+                                  <w:pPr>
+                                    <w:pStyle w:val="a5"/>
+                                    <w:spacing w:line="360" w:lineRule="exact"/>
+                                    <w:rPr>
+                                      <w:rFonts w:ascii="微软雅黑" w:eastAsia="微软雅黑" w:hAnsi="微软雅黑"/>
+                                      <w:color w:val="000000"/>
+                                      <w:sz w:val="22"/>
+                                    </w:rPr>
+                                  </w:pPr>
+                                  <w:r>
+                                    <w:rPr>
+                                      <w:rFonts w:ascii="微软雅黑" w:eastAsia="微软雅黑" w:hAnsi="微软雅黑"/>
+                                      <w:color w:val="000000"/>
+                                      <w:sz w:val="22"/>
+                                    </w:rPr>
+                                    <w:t xml:space="preserve">1、与设计师合作，根据产品需求，分析并给出最优的页面前端结构解决方案和效果实现； </w:t>
+                                  </w:r>
+                                  <w:r>
+                                    <w:rPr>
+                                      <w:rFonts w:ascii="微软雅黑" w:eastAsia="微软雅黑" w:hAnsi="微软雅黑"/>
+                                      <w:color w:val="000000"/>
+                                      <w:sz w:val="22"/>
+                                    </w:rPr>
+                                    <w:br/>
+                                    <w:t>2</w:t>
+                                  </w:r>
+                                  <w:r>
+                                    <w:rPr>
+                                      <w:rFonts w:ascii="微软雅黑" w:eastAsia="微软雅黑" w:hAnsi="微软雅黑"/>
+                                      <w:color w:val="000000"/>
+                                      <w:sz w:val="22"/>
+                                    </w:rPr>
+                                    <w:t>、负责前端页面开发制作维护，配合后台开发人员实现网站界面</w:t>
+                                  </w:r>
+                                  <w:r>
+                                    <w:rPr>
+                                      <w:rFonts w:ascii="微软雅黑" w:eastAsia="微软雅黑" w:hAnsi="微软雅黑"/>
+                                      <w:color w:val="000000"/>
+                                      <w:sz w:val="22"/>
+                                    </w:rPr>
+                                    <w:t xml:space="preserve">功能； </w:t>
+                                  </w:r>
+                                  <w:r>
+                                    <w:rPr>
+                                      <w:rFonts w:ascii="微软雅黑" w:eastAsia="微软雅黑" w:hAnsi="微软雅黑"/>
+                                      <w:color w:val="000000"/>
+                                      <w:sz w:val="22"/>
+                                    </w:rPr>
+                                    <w:br/>
+                                    <w:t xml:space="preserve">3、最新动态的刷新及兼容问题的解决； </w:t>
+                                  </w:r>
+                                  <w:r>
+                                    <w:rPr>
+                                      <w:rFonts w:ascii="微软雅黑" w:eastAsia="微软雅黑" w:hAnsi="微软雅黑"/>
+                                      <w:color w:val="000000"/>
+                                      <w:sz w:val="22"/>
+                                    </w:rPr>
+                                    <w:br/>
+                                    <w:t>4、配合后台开发人员实现产品界面和功能。</w:t>
+                                  </w:r>
+                                </w:p>
+                              </w:tc>
+                            </w:tr>
+                          </w:tbl>
                           <w:p>
                             <w:pPr>
                               <w:pStyle w:val="a5"/>
@@ -17961,107 +18191,6 @@
                                 <w:szCs w:val="22"/>
                               </w:rPr>
                             </w:pPr>
-                            <w:r>
-                              <w:rPr>
-                                <w:rFonts w:ascii="微软雅黑" w:eastAsia="微软雅黑" w:hAnsi="微软雅黑" w:cstheme="minorBidi" w:hint="eastAsia"/>
-                                <w:color w:val="000000"/>
-                                <w:sz w:val="22"/>
-                                <w:szCs w:val="22"/>
-                              </w:rPr>
-                              <w:t>所属行业 互联网/电子商务</w:t>
-                            </w:r>
-                          </w:p>
-                          <w:p>
-                            <w:pPr>
-                              <w:pStyle w:val="a5"/>
-                              <w:spacing w:before="0" w:beforeAutospacing="0" w:after="0" w:afterAutospacing="0" w:line="360" w:lineRule="exact"/>
-                              <w:rPr>
-                                <w:rFonts w:ascii="微软雅黑" w:eastAsia="微软雅黑" w:hAnsi="微软雅黑" w:cstheme="minorBidi" w:hint="eastAsia"/>
-                                <w:color w:val="000000"/>
-                                <w:sz w:val="22"/>
-                                <w:szCs w:val="22"/>
-                              </w:rPr>
-                            </w:pPr>
-                            <w:r>
-                              <w:rPr>
-                                <w:rFonts w:ascii="微软雅黑" w:eastAsia="微软雅黑" w:hAnsi="微软雅黑" w:cstheme="minorBidi" w:hint="eastAsia"/>
-                                <w:color w:val="000000"/>
-                                <w:sz w:val="22"/>
-                                <w:szCs w:val="22"/>
-                              </w:rPr>
-                              <w:t>1</w:t>
-                            </w:r>
-                            <w:r>
-                              <w:rPr>
-                                <w:rFonts w:ascii="微软雅黑" w:eastAsia="微软雅黑" w:hAnsi="微软雅黑" w:cstheme="minorBidi" w:hint="eastAsia"/>
-                                <w:color w:val="000000"/>
-                                <w:sz w:val="22"/>
-                                <w:szCs w:val="22"/>
-                              </w:rPr>
-                              <w:t>熟练切图，将UI设计转化为符合W3C规范的DIV+CSS静态页面</w:t>
-                            </w:r>
-                            <w:r>
-                              <w:rPr>
-                                <w:rFonts w:ascii="微软雅黑" w:eastAsia="微软雅黑" w:hAnsi="微软雅黑" w:cstheme="minorBidi" w:hint="eastAsia"/>
-                                <w:color w:val="000000"/>
-                                <w:sz w:val="22"/>
-                                <w:szCs w:val="22"/>
-                              </w:rPr>
-                              <w:t>，并确保游</w:t>
-                            </w:r>
-                            <w:bookmarkStart w:id="0" w:name="_GoBack"/>
-                            <w:bookmarkEnd w:id="0"/>
-                            <w:r>
-                              <w:rPr>
-                                <w:rFonts w:ascii="微软雅黑" w:eastAsia="微软雅黑" w:hAnsi="微软雅黑" w:cstheme="minorBidi" w:hint="eastAsia"/>
-                                <w:color w:val="000000"/>
-                                <w:sz w:val="22"/>
-                                <w:szCs w:val="22"/>
-                              </w:rPr>
-                              <w:t>览器的兼容性</w:t>
-                            </w:r>
-                          </w:p>
-                          <w:p>
-                            <w:pPr>
-                              <w:pStyle w:val="a5"/>
-                              <w:spacing w:before="0" w:beforeAutospacing="0" w:after="0" w:afterAutospacing="0" w:line="360" w:lineRule="exact"/>
-                              <w:rPr>
-                                <w:rFonts w:ascii="微软雅黑" w:eastAsia="微软雅黑" w:hAnsi="微软雅黑" w:cstheme="minorBidi"/>
-                                <w:color w:val="000000"/>
-                                <w:sz w:val="22"/>
-                                <w:szCs w:val="22"/>
-                              </w:rPr>
-                            </w:pPr>
-                            <w:r>
-                              <w:rPr>
-                                <w:rFonts w:ascii="微软雅黑" w:eastAsia="微软雅黑" w:hAnsi="微软雅黑" w:cstheme="minorBidi" w:hint="eastAsia"/>
-                                <w:color w:val="000000"/>
-                                <w:sz w:val="22"/>
-                                <w:szCs w:val="22"/>
-                              </w:rPr>
-                              <w:t>使用u3d游戏引擎进行客户端开发；</w:t>
-                            </w:r>
-                          </w:p>
-                          <w:p>
-                            <w:pPr>
-                              <w:pStyle w:val="a5"/>
-                              <w:spacing w:before="0" w:beforeAutospacing="0" w:after="0" w:afterAutospacing="0" w:line="360" w:lineRule="exact"/>
-                              <w:rPr>
-                                <w:rFonts w:ascii="微软雅黑" w:eastAsia="微软雅黑" w:hAnsi="微软雅黑" w:cstheme="minorBidi"/>
-                                <w:color w:val="000000"/>
-                                <w:sz w:val="22"/>
-                                <w:szCs w:val="22"/>
-                              </w:rPr>
-                            </w:pPr>
-                            <w:r>
-                              <w:rPr>
-                                <w:rFonts w:ascii="微软雅黑" w:eastAsia="微软雅黑" w:hAnsi="微软雅黑" w:cstheme="minorBidi" w:hint="eastAsia"/>
-                                <w:color w:val="000000"/>
-                                <w:sz w:val="22"/>
-                                <w:szCs w:val="22"/>
-                              </w:rPr>
-                              <w:t>负责游戏功能开发、模块实现、性能优化，提高开发效率；</w:t>
-                            </w:r>
                           </w:p>
                         </w:txbxContent>
                       </wps:txbx>
@@ -18076,15 +18205,15 @@
           </mc:Choice>
           <mc:Fallback>
             <w:pict>
-              <v:shape w14:anchorId="17B8A83D" id="_x0000_s1044" type="#_x0000_t202" style="position:absolute;left:0;text-align:left;margin-left:-10.7pt;margin-top:65.9pt;width:492.9pt;height:86.2pt;z-index:251621376;visibility:visible;mso-wrap-style:square;mso-wrap-distance-left:9pt;mso-wrap-distance-top:0;mso-wrap-distance-right:9pt;mso-wrap-distance-bottom:0;mso-position-horizontal:absolute;mso-position-horizontal-relative:text;mso-position-vertical:absolute;mso-position-vertical-relative:text;v-text-anchor:top" o:gfxdata="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" filled="f" stroked="f">
+              <v:shape w14:anchorId="00168264" id="_x0000_s1043" type="#_x0000_t202" style="position:absolute;left:0;text-align:left;margin-left:-10.7pt;margin-top:65.9pt;width:492.9pt;height:86.2pt;z-index:251621376;visibility:visible;mso-wrap-style:square;mso-wrap-distance-left:9pt;mso-wrap-distance-top:0;mso-wrap-distance-right:9pt;mso-wrap-distance-bottom:0;mso-position-horizontal:absolute;mso-position-horizontal-relative:text;mso-position-vertical:absolute;mso-position-vertical-relative:text;v-text-anchor:top" o:gfxdata="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" filled="f" stroked="f">
                 <v:textbox style="mso-fit-shape-to-text:t">
                   <w:txbxContent>
                     <w:p>
                       <w:pPr>
                         <w:pStyle w:val="a5"/>
-                        <w:spacing w:before="0" w:beforeAutospacing="0" w:after="140" w:afterAutospacing="0" w:line="360" w:lineRule="exact"/>
+                        <w:spacing w:beforeLines="50" w:before="156" w:beforeAutospacing="0" w:afterLines="50" w:after="156" w:afterAutospacing="0" w:line="360" w:lineRule="exact"/>
                         <w:rPr>
-                          <w:rFonts w:ascii="微软雅黑" w:eastAsia="微软雅黑" w:hAnsi="微软雅黑" w:cstheme="minorBidi"/>
+                          <w:rFonts w:ascii="微软雅黑" w:eastAsia="微软雅黑" w:hAnsi="微软雅黑" w:cstheme="minorBidi" w:hint="eastAsia"/>
                           <w:color w:val="000000"/>
                           <w:sz w:val="22"/>
                           <w:szCs w:val="22"/>
@@ -18115,7 +18244,7 @@
                           <w:sz w:val="22"/>
                           <w:szCs w:val="22"/>
                         </w:rPr>
-                        <w:t>.09 -- 201</w:t>
+                        <w:t>.0</w:t>
                       </w:r>
                       <w:r>
                         <w:rPr>
@@ -18124,7 +18253,25 @@
                           <w:sz w:val="22"/>
                           <w:szCs w:val="22"/>
                         </w:rPr>
-                        <w:t>8</w:t>
+                        <w:t>9</w:t>
+                      </w:r>
+                      <w:r>
+                        <w:rPr>
+                          <w:rFonts w:ascii="微软雅黑" w:eastAsia="微软雅黑" w:hAnsi="微软雅黑" w:cstheme="minorBidi" w:hint="eastAsia"/>
+                          <w:color w:val="000000"/>
+                          <w:sz w:val="22"/>
+                          <w:szCs w:val="22"/>
+                        </w:rPr>
+                        <w:t xml:space="preserve"> -- 201</w:t>
+                      </w:r>
+                      <w:r>
+                        <w:rPr>
+                          <w:rFonts w:ascii="微软雅黑" w:eastAsia="微软雅黑" w:hAnsi="微软雅黑" w:cstheme="minorBidi"/>
+                          <w:color w:val="000000"/>
+                          <w:sz w:val="22"/>
+                          <w:szCs w:val="22"/>
+                        </w:rPr>
+                        <w:t>7</w:t>
                       </w:r>
                       <w:r>
                         <w:rPr>
@@ -18142,7 +18289,7 @@
                           <w:sz w:val="22"/>
                           <w:szCs w:val="22"/>
                         </w:rPr>
-                        <w:t>10</w:t>
+                        <w:t>01</w:t>
                       </w:r>
                       <w:r>
                         <w:rPr>
@@ -18151,7 +18298,7 @@
                           <w:sz w:val="22"/>
                           <w:szCs w:val="22"/>
                         </w:rPr>
-                        <w:t xml:space="preserve">    </w:t>
+                        <w:t xml:space="preserve">  </w:t>
                       </w:r>
                       <w:r>
                         <w:rPr>
@@ -18160,7 +18307,7 @@
                           <w:sz w:val="22"/>
                           <w:szCs w:val="22"/>
                         </w:rPr>
-                        <w:t>河南</w:t>
+                        <w:t>昂立</w:t>
                       </w:r>
                       <w:r>
                         <w:rPr>
@@ -18169,7 +18316,28 @@
                           <w:sz w:val="22"/>
                           <w:szCs w:val="22"/>
                         </w:rPr>
-                        <w:t>韩睿品牌策划</w:t>
+                        <w:t>教育</w:t>
+                      </w:r>
+                    </w:p>
+                    <w:p>
+                      <w:pPr>
+                        <w:pStyle w:val="a5"/>
+                        <w:spacing w:beforeLines="50" w:before="156" w:beforeAutospacing="0" w:afterLines="50" w:after="156" w:afterAutospacing="0" w:line="360" w:lineRule="exact"/>
+                        <w:rPr>
+                          <w:rFonts w:ascii="微软雅黑" w:eastAsia="微软雅黑" w:hAnsi="微软雅黑" w:cstheme="minorBidi"/>
+                          <w:color w:val="000000"/>
+                          <w:sz w:val="22"/>
+                          <w:szCs w:val="22"/>
+                        </w:rPr>
+                      </w:pPr>
+                      <w:r>
+                        <w:rPr>
+                          <w:rFonts w:ascii="微软雅黑" w:eastAsia="微软雅黑" w:hAnsi="微软雅黑" w:cstheme="minorBidi"/>
+                          <w:color w:val="000000"/>
+                          <w:sz w:val="22"/>
+                          <w:szCs w:val="22"/>
+                        </w:rPr>
+                        <w:t xml:space="preserve"> </w:t>
                       </w:r>
                       <w:r>
                         <w:rPr>
@@ -18178,7 +18346,7 @@
                           <w:sz w:val="22"/>
                           <w:szCs w:val="22"/>
                         </w:rPr>
-                        <w:t xml:space="preserve"> </w:t>
+                        <w:t xml:space="preserve">开发工具： </w:t>
                       </w:r>
                       <w:r>
                         <w:rPr>
@@ -18187,119 +18355,220 @@
                           <w:sz w:val="22"/>
                           <w:szCs w:val="22"/>
                         </w:rPr>
-                        <w:t>(20-50</w:t>
-                      </w:r>
-                      <w:r>
-                        <w:rPr>
-                          <w:rFonts w:ascii="微软雅黑" w:eastAsia="微软雅黑" w:hAnsi="微软雅黑" w:cstheme="minorBidi"/>
-                          <w:color w:val="000000"/>
-                          <w:sz w:val="22"/>
-                          <w:szCs w:val="22"/>
-                        </w:rPr>
-                        <w:t>人)</w:t>
-                      </w:r>
-                      <w:r>
-                        <w:rPr>
-                          <w:rFonts w:ascii="微软雅黑" w:eastAsia="微软雅黑" w:hAnsi="微软雅黑" w:cstheme="minorBidi"/>
-                          <w:color w:val="000000"/>
-                          <w:sz w:val="22"/>
-                          <w:szCs w:val="22"/>
-                        </w:rPr>
-                        <w:drawing>
-                          <wp:inline distT="0" distB="0" distL="0" distR="0" wp14:anchorId="75E01AA1" wp14:editId="316A7BB0">
-                            <wp:extent cx="27940" cy="11430"/>
-                            <wp:effectExtent l="0" t="0" r="0" b="0"/>
-                            <wp:docPr id="48" name="图片 48" descr="http://img01.51jobcdn.com/imehire/ehire2007/default/image/im2009/space.gif"/>
-                            <wp:cNvGraphicFramePr>
-                              <a:graphicFrameLocks xmlns:a="http://schemas.openxmlformats.org/drawingml/2006/main" noChangeAspect="1"/>
-                            </wp:cNvGraphicFramePr>
-                            <a:graphic xmlns:a="http://schemas.openxmlformats.org/drawingml/2006/main">
-                              <a:graphicData uri="http://schemas.openxmlformats.org/drawingml/2006/picture">
-                                <pic:pic xmlns:pic="http://schemas.openxmlformats.org/drawingml/2006/picture">
-                                  <pic:nvPicPr>
-                                    <pic:cNvPr id="0" name="图片 2" descr="http://img01.51jobcdn.com/imehire/ehire2007/default/image/im2009/space.gif"/>
-                                    <pic:cNvPicPr>
-                                      <a:picLocks noChangeAspect="1" noChangeArrowheads="1"/>
-                                    </pic:cNvPicPr>
-                                  </pic:nvPicPr>
-                                  <pic:blipFill>
-                                    <a:blip r:embed="rId5">
-                                      <a:extLst>
-                                        <a:ext uri="{28A0092B-C50C-407E-A947-70E740481C1C}">
-                                          <a14:useLocalDpi xmlns:a14="http://schemas.microsoft.com/office/drawing/2010/main" val="0"/>
-                                        </a:ext>
-                                      </a:extLst>
-                                    </a:blip>
-                                    <a:srcRect/>
-                                    <a:stretch>
-                                      <a:fillRect/>
-                                    </a:stretch>
-                                  </pic:blipFill>
-                                  <pic:spPr bwMode="auto">
-                                    <a:xfrm>
-                                      <a:off x="0" y="0"/>
-                                      <a:ext cx="27940" cy="11430"/>
-                                    </a:xfrm>
-                                    <a:prstGeom prst="rect">
-                                      <a:avLst/>
-                                    </a:prstGeom>
-                                    <a:noFill/>
-                                    <a:ln>
-                                      <a:noFill/>
-                                    </a:ln>
-                                  </pic:spPr>
-                                </pic:pic>
-                              </a:graphicData>
-                            </a:graphic>
-                          </wp:inline>
-                        </w:drawing>
-                      </w:r>
-                      <w:r>
-                        <w:rPr>
-                          <w:rFonts w:ascii="微软雅黑" w:eastAsia="微软雅黑" w:hAnsi="微软雅黑" w:cstheme="minorBidi"/>
-                          <w:color w:val="000000"/>
-                          <w:sz w:val="22"/>
-                          <w:szCs w:val="22"/>
-                        </w:rPr>
-                        <w:t xml:space="preserve"> [</w:t>
-                      </w:r>
-                      <w:r>
-                        <w:rPr>
-                          <w:rFonts w:ascii="微软雅黑" w:eastAsia="微软雅黑" w:hAnsi="微软雅黑" w:cstheme="minorBidi" w:hint="eastAsia"/>
-                          <w:color w:val="000000"/>
-                          <w:sz w:val="22"/>
-                          <w:szCs w:val="22"/>
-                        </w:rPr>
-                        <w:t>两年</w:t>
-                      </w:r>
-                      <w:r>
-                        <w:rPr>
-                          <w:rFonts w:ascii="微软雅黑" w:eastAsia="微软雅黑" w:hAnsi="微软雅黑" w:cstheme="minorBidi"/>
-                          <w:color w:val="000000"/>
-                          <w:sz w:val="22"/>
-                          <w:szCs w:val="22"/>
-                        </w:rPr>
-                        <w:t xml:space="preserve">] </w:t>
-                      </w:r>
-                      <w:r>
-                        <w:rPr>
-                          <w:rFonts w:ascii="微软雅黑" w:eastAsia="微软雅黑" w:hAnsi="微软雅黑" w:cstheme="minorBidi" w:hint="eastAsia"/>
-                          <w:color w:val="000000"/>
-                          <w:sz w:val="22"/>
-                          <w:szCs w:val="22"/>
-                        </w:rPr>
-                        <w:t xml:space="preserve">    </w:t>
-                      </w:r>
-                      <w:r>
-                        <w:rPr>
-                          <w:rFonts w:ascii="微软雅黑" w:eastAsia="微软雅黑" w:hAnsi="微软雅黑" w:cstheme="minorBidi" w:hint="eastAsia"/>
-                          <w:color w:val="000000"/>
-                          <w:sz w:val="22"/>
-                          <w:szCs w:val="22"/>
-                        </w:rPr>
-                        <w:t>前端开发</w:t>
+                        <w:t>Visual Studio Photoshop</w:t>
                       </w:r>
                     </w:p>
+                    <w:tbl>
+                      <w:tblPr>
+                        <w:tblW w:w="0" w:type="auto"/>
+                        <w:tblCellSpacing w:w="0" w:type="dxa"/>
+                        <w:tblLayout w:type="fixed"/>
+                        <w:tblCellMar>
+                          <w:left w:w="0" w:type="dxa"/>
+                          <w:right w:w="0" w:type="dxa"/>
+                        </w:tblCellMar>
+                        <w:tblLook w:val="0000" w:firstRow="0" w:lastRow="0" w:firstColumn="0" w:lastColumn="0" w:noHBand="0" w:noVBand="0"/>
+                      </w:tblPr>
+                      <w:tblGrid>
+                        <w:gridCol w:w="1493"/>
+                        <w:gridCol w:w="6963"/>
+                      </w:tblGrid>
+                      <w:tr>
+                        <w:trPr>
+                          <w:tblCellSpacing w:w="0" w:type="dxa"/>
+                        </w:trPr>
+                        <w:tc>
+                          <w:tcPr>
+                            <w:tcW w:w="1493" w:type="dxa"/>
+                            <w:tcMar>
+                              <w:top w:w="0" w:type="dxa"/>
+                              <w:left w:w="150" w:type="dxa"/>
+                              <w:bottom w:w="0" w:type="dxa"/>
+                              <w:right w:w="0" w:type="dxa"/>
+                            </w:tcMar>
+                          </w:tcPr>
+                          <w:p>
+                            <w:pPr>
+                              <w:pStyle w:val="a5"/>
+                              <w:spacing w:line="360" w:lineRule="exact"/>
+                              <w:rPr>
+                                <w:rFonts w:ascii="微软雅黑" w:eastAsia="微软雅黑" w:hAnsi="微软雅黑"/>
+                                <w:color w:val="000000"/>
+                                <w:sz w:val="22"/>
+                              </w:rPr>
+                            </w:pPr>
+                            <w:r>
+                              <w:rPr>
+                                <w:rFonts w:ascii="微软雅黑" w:eastAsia="微软雅黑" w:hAnsi="微软雅黑"/>
+                                <w:color w:val="000000"/>
+                                <w:sz w:val="22"/>
+                              </w:rPr>
+                              <w:t>项目描述：</w:t>
+                            </w:r>
+                          </w:p>
+                        </w:tc>
+                        <w:tc>
+                          <w:tcPr>
+                            <w:tcW w:w="6963" w:type="dxa"/>
+                            <w:vAlign w:val="center"/>
+                          </w:tcPr>
+                          <w:p>
+                            <w:pPr>
+                              <w:pStyle w:val="a5"/>
+                              <w:spacing w:line="360" w:lineRule="exact"/>
+                              <w:rPr>
+                                <w:rFonts w:ascii="微软雅黑" w:eastAsia="微软雅黑" w:hAnsi="微软雅黑"/>
+                                <w:color w:val="000000"/>
+                                <w:sz w:val="22"/>
+                              </w:rPr>
+                            </w:pPr>
+                            <w:r>
+                              <w:rPr>
+                                <w:rFonts w:ascii="微软雅黑" w:eastAsia="微软雅黑" w:hAnsi="微软雅黑"/>
+                                <w:color w:val="000000"/>
+                                <w:sz w:val="22"/>
+                              </w:rPr>
+                              <w:t xml:space="preserve">“昂立”教育主要有首页，企业介绍，新闻中心，最新活动，课程订购，特色教学，校区分布，招贤纳士，投诉建议模块。 ( </w:t>
+                            </w:r>
+                            <w:bookmarkStart w:id="8" w:name="OLE_LINK16"/>
+                            <w:bookmarkStart w:id="9" w:name="OLE_LINK17"/>
+                            <w:bookmarkStart w:id="10" w:name="OLE_LINK18"/>
+                            <w:bookmarkStart w:id="11" w:name="OLE_LINK19"/>
+                            <w:bookmarkStart w:id="12" w:name="OLE_LINK20"/>
+                            <w:bookmarkStart w:id="13" w:name="OLE_LINK21"/>
+                            <w:bookmarkStart w:id="14" w:name="OLE_LINK22"/>
+                            <w:bookmarkStart w:id="15" w:name="OLE_LINK23"/>
+                            <w:r>
+                              <w:rPr>
+                                <w:rFonts w:ascii="微软雅黑" w:eastAsia="微软雅黑" w:hAnsi="微软雅黑"/>
+                                <w:color w:val="000000"/>
+                                <w:sz w:val="22"/>
+                              </w:rPr>
+                              <w:t>www.onlyedu.com</w:t>
+                            </w:r>
+                            <w:bookmarkEnd w:id="8"/>
+                            <w:bookmarkEnd w:id="9"/>
+                            <w:bookmarkEnd w:id="10"/>
+                            <w:bookmarkEnd w:id="11"/>
+                            <w:bookmarkEnd w:id="12"/>
+                            <w:bookmarkEnd w:id="13"/>
+                            <w:bookmarkEnd w:id="14"/>
+                            <w:bookmarkEnd w:id="15"/>
+                            <w:r>
+                              <w:rPr>
+                                <w:rFonts w:ascii="微软雅黑" w:eastAsia="微软雅黑" w:hAnsi="微软雅黑"/>
+                                <w:color w:val="000000"/>
+                                <w:sz w:val="22"/>
+                              </w:rPr>
+                              <w:t xml:space="preserve"> )</w:t>
+                            </w:r>
+                          </w:p>
+                        </w:tc>
+                      </w:tr>
+                      <w:tr>
+                        <w:trPr>
+                          <w:tblCellSpacing w:w="0" w:type="dxa"/>
+                        </w:trPr>
+                        <w:tc>
+                          <w:tcPr>
+                            <w:tcW w:w="1493" w:type="dxa"/>
+                            <w:tcMar>
+                              <w:top w:w="0" w:type="dxa"/>
+                              <w:left w:w="150" w:type="dxa"/>
+                              <w:bottom w:w="0" w:type="dxa"/>
+                              <w:right w:w="0" w:type="dxa"/>
+                            </w:tcMar>
+                          </w:tcPr>
+                          <w:p>
+                            <w:pPr>
+                              <w:pStyle w:val="a5"/>
+                              <w:spacing w:line="360" w:lineRule="exact"/>
+                              <w:rPr>
+                                <w:rFonts w:ascii="微软雅黑" w:eastAsia="微软雅黑" w:hAnsi="微软雅黑"/>
+                                <w:color w:val="000000"/>
+                                <w:sz w:val="22"/>
+                              </w:rPr>
+                            </w:pPr>
+                            <w:r>
+                              <w:rPr>
+                                <w:rFonts w:ascii="微软雅黑" w:eastAsia="微软雅黑" w:hAnsi="微软雅黑"/>
+                                <w:color w:val="000000"/>
+                                <w:sz w:val="22"/>
+                              </w:rPr>
+                              <w:t>责任描述：</w:t>
+                            </w:r>
+                          </w:p>
+                        </w:tc>
+                        <w:tc>
+                          <w:tcPr>
+                            <w:tcW w:w="6963" w:type="dxa"/>
+                            <w:vAlign w:val="center"/>
+                          </w:tcPr>
+                          <w:p>
+                            <w:pPr>
+                              <w:pStyle w:val="a5"/>
+                              <w:spacing w:line="360" w:lineRule="exact"/>
+                              <w:rPr>
+                                <w:rFonts w:ascii="微软雅黑" w:eastAsia="微软雅黑" w:hAnsi="微软雅黑"/>
+                                <w:color w:val="000000"/>
+                                <w:sz w:val="22"/>
+                              </w:rPr>
+                            </w:pPr>
+                            <w:r>
+                              <w:rPr>
+                                <w:rFonts w:ascii="微软雅黑" w:eastAsia="微软雅黑" w:hAnsi="微软雅黑"/>
+                                <w:color w:val="000000"/>
+                                <w:sz w:val="22"/>
+                              </w:rPr>
+                              <w:t xml:space="preserve">1、与设计师合作，根据产品需求，分析并给出最优的页面前端结构解决方案和效果实现； </w:t>
+                            </w:r>
+                            <w:r>
+                              <w:rPr>
+                                <w:rFonts w:ascii="微软雅黑" w:eastAsia="微软雅黑" w:hAnsi="微软雅黑"/>
+                                <w:color w:val="000000"/>
+                                <w:sz w:val="22"/>
+                              </w:rPr>
+                              <w:br/>
+                              <w:t>2</w:t>
+                            </w:r>
+                            <w:r>
+                              <w:rPr>
+                                <w:rFonts w:ascii="微软雅黑" w:eastAsia="微软雅黑" w:hAnsi="微软雅黑"/>
+                                <w:color w:val="000000"/>
+                                <w:sz w:val="22"/>
+                              </w:rPr>
+                              <w:t>、负责前端页面开发制作维护，配合后台开发人员实现网站界面</w:t>
+                            </w:r>
+                            <w:r>
+                              <w:rPr>
+                                <w:rFonts w:ascii="微软雅黑" w:eastAsia="微软雅黑" w:hAnsi="微软雅黑"/>
+                                <w:color w:val="000000"/>
+                                <w:sz w:val="22"/>
+                              </w:rPr>
+                              <w:t xml:space="preserve">功能； </w:t>
+                            </w:r>
+                            <w:r>
+                              <w:rPr>
+                                <w:rFonts w:ascii="微软雅黑" w:eastAsia="微软雅黑" w:hAnsi="微软雅黑"/>
+                                <w:color w:val="000000"/>
+                                <w:sz w:val="22"/>
+                              </w:rPr>
+                              <w:br/>
+                              <w:t xml:space="preserve">3、最新动态的刷新及兼容问题的解决； </w:t>
+                            </w:r>
+                            <w:r>
+                              <w:rPr>
+                                <w:rFonts w:ascii="微软雅黑" w:eastAsia="微软雅黑" w:hAnsi="微软雅黑"/>
+                                <w:color w:val="000000"/>
+                                <w:sz w:val="22"/>
+                              </w:rPr>
+                              <w:br/>
+                              <w:t>4、配合后台开发人员实现产品界面和功能。</w:t>
+                            </w:r>
+                          </w:p>
+                        </w:tc>
+                      </w:tr>
+                    </w:tbl>
                     <w:p>
                       <w:pPr>
                         <w:pStyle w:val="a5"/>
@@ -18311,171 +18580,10 @@
                           <w:szCs w:val="22"/>
                         </w:rPr>
                       </w:pPr>
-                      <w:r>
-                        <w:rPr>
-                          <w:rFonts w:ascii="微软雅黑" w:eastAsia="微软雅黑" w:hAnsi="微软雅黑" w:cstheme="minorBidi" w:hint="eastAsia"/>
-                          <w:color w:val="000000"/>
-                          <w:sz w:val="22"/>
-                          <w:szCs w:val="22"/>
-                        </w:rPr>
-                        <w:t>所属行业 互联网/电子商务</w:t>
-                      </w:r>
-                    </w:p>
-                    <w:p>
-                      <w:pPr>
-                        <w:pStyle w:val="a5"/>
-                        <w:spacing w:before="0" w:beforeAutospacing="0" w:after="0" w:afterAutospacing="0" w:line="360" w:lineRule="exact"/>
-                        <w:rPr>
-                          <w:rFonts w:ascii="微软雅黑" w:eastAsia="微软雅黑" w:hAnsi="微软雅黑" w:cstheme="minorBidi" w:hint="eastAsia"/>
-                          <w:color w:val="000000"/>
-                          <w:sz w:val="22"/>
-                          <w:szCs w:val="22"/>
-                        </w:rPr>
-                      </w:pPr>
-                      <w:r>
-                        <w:rPr>
-                          <w:rFonts w:ascii="微软雅黑" w:eastAsia="微软雅黑" w:hAnsi="微软雅黑" w:cstheme="minorBidi" w:hint="eastAsia"/>
-                          <w:color w:val="000000"/>
-                          <w:sz w:val="22"/>
-                          <w:szCs w:val="22"/>
-                        </w:rPr>
-                        <w:t>1</w:t>
-                      </w:r>
-                      <w:r>
-                        <w:rPr>
-                          <w:rFonts w:ascii="微软雅黑" w:eastAsia="微软雅黑" w:hAnsi="微软雅黑" w:cstheme="minorBidi" w:hint="eastAsia"/>
-                          <w:color w:val="000000"/>
-                          <w:sz w:val="22"/>
-                          <w:szCs w:val="22"/>
-                        </w:rPr>
-                        <w:t>熟练切图，将UI设计转化为符合W3C规范的DIV+CSS静态页面</w:t>
-                      </w:r>
-                      <w:r>
-                        <w:rPr>
-                          <w:rFonts w:ascii="微软雅黑" w:eastAsia="微软雅黑" w:hAnsi="微软雅黑" w:cstheme="minorBidi" w:hint="eastAsia"/>
-                          <w:color w:val="000000"/>
-                          <w:sz w:val="22"/>
-                          <w:szCs w:val="22"/>
-                        </w:rPr>
-                        <w:t>，并确保游</w:t>
-                      </w:r>
-                      <w:bookmarkStart w:id="1" w:name="_GoBack"/>
-                      <w:bookmarkEnd w:id="1"/>
-                      <w:r>
-                        <w:rPr>
-                          <w:rFonts w:ascii="微软雅黑" w:eastAsia="微软雅黑" w:hAnsi="微软雅黑" w:cstheme="minorBidi" w:hint="eastAsia"/>
-                          <w:color w:val="000000"/>
-                          <w:sz w:val="22"/>
-                          <w:szCs w:val="22"/>
-                        </w:rPr>
-                        <w:t>览器的兼容性</w:t>
-                      </w:r>
-                    </w:p>
-                    <w:p>
-                      <w:pPr>
-                        <w:pStyle w:val="a5"/>
-                        <w:spacing w:before="0" w:beforeAutospacing="0" w:after="0" w:afterAutospacing="0" w:line="360" w:lineRule="exact"/>
-                        <w:rPr>
-                          <w:rFonts w:ascii="微软雅黑" w:eastAsia="微软雅黑" w:hAnsi="微软雅黑" w:cstheme="minorBidi"/>
-                          <w:color w:val="000000"/>
-                          <w:sz w:val="22"/>
-                          <w:szCs w:val="22"/>
-                        </w:rPr>
-                      </w:pPr>
-                      <w:r>
-                        <w:rPr>
-                          <w:rFonts w:ascii="微软雅黑" w:eastAsia="微软雅黑" w:hAnsi="微软雅黑" w:cstheme="minorBidi" w:hint="eastAsia"/>
-                          <w:color w:val="000000"/>
-                          <w:sz w:val="22"/>
-                          <w:szCs w:val="22"/>
-                        </w:rPr>
-                        <w:t>使用u3d游戏引擎进行客户端开发；</w:t>
-                      </w:r>
-                    </w:p>
-                    <w:p>
-                      <w:pPr>
-                        <w:pStyle w:val="a5"/>
-                        <w:spacing w:before="0" w:beforeAutospacing="0" w:after="0" w:afterAutospacing="0" w:line="360" w:lineRule="exact"/>
-                        <w:rPr>
-                          <w:rFonts w:ascii="微软雅黑" w:eastAsia="微软雅黑" w:hAnsi="微软雅黑" w:cstheme="minorBidi"/>
-                          <w:color w:val="000000"/>
-                          <w:sz w:val="22"/>
-                          <w:szCs w:val="22"/>
-                        </w:rPr>
-                      </w:pPr>
-                      <w:r>
-                        <w:rPr>
-                          <w:rFonts w:ascii="微软雅黑" w:eastAsia="微软雅黑" w:hAnsi="微软雅黑" w:cstheme="minorBidi" w:hint="eastAsia"/>
-                          <w:color w:val="000000"/>
-                          <w:sz w:val="22"/>
-                          <w:szCs w:val="22"/>
-                        </w:rPr>
-                        <w:t>负责游戏功能开发、模块实现、性能优化，提高开发效率；</w:t>
-                      </w:r>
                     </w:p>
                   </w:txbxContent>
                 </v:textbox>
               </v:shape>
-            </w:pict>
-          </mc:Fallback>
-        </mc:AlternateContent>
-      </w:r>
-      <w:r>
-        <w:rPr>
-          <w:noProof/>
-        </w:rPr>
-        <mc:AlternateContent>
-          <mc:Choice Requires="wps">
-            <w:drawing>
-              <wp:anchor distT="0" distB="0" distL="114300" distR="114300" simplePos="0" relativeHeight="251634688" behindDoc="0" locked="0" layoutInCell="1" allowOverlap="1" wp14:anchorId="0B309EF0" wp14:editId="634E0D97">
-                <wp:simplePos x="0" y="0"/>
-                <wp:positionH relativeFrom="column">
-                  <wp:posOffset>-539115</wp:posOffset>
-                </wp:positionH>
-                <wp:positionV relativeFrom="paragraph">
-                  <wp:posOffset>943610</wp:posOffset>
-                </wp:positionV>
-                <wp:extent cx="76200" cy="76200"/>
-                <wp:effectExtent l="0" t="0" r="19685" b="19685"/>
-                <wp:wrapNone/>
-                <wp:docPr id="29" name="椭圆 29"/>
-                <wp:cNvGraphicFramePr/>
-                <a:graphic xmlns:a="http://schemas.openxmlformats.org/drawingml/2006/main">
-                  <a:graphicData uri="http://schemas.microsoft.com/office/word/2010/wordprocessingShape">
-                    <wps:wsp>
-                      <wps:cNvSpPr/>
-                      <wps:spPr>
-                        <a:xfrm>
-                          <a:off x="0" y="0"/>
-                          <a:ext cx="76200" cy="76200"/>
-                        </a:xfrm>
-                        <a:prstGeom prst="ellipse">
-                          <a:avLst/>
-                        </a:prstGeom>
-                        <a:solidFill>
-                          <a:srgbClr val="8AA8AE"/>
-                        </a:solidFill>
-                        <a:ln w="12700" cap="flat" cmpd="sng" algn="ctr">
-                          <a:solidFill>
-                            <a:sysClr val="window" lastClr="FFFFFF"/>
-                          </a:solidFill>
-                          <a:prstDash val="solid"/>
-                          <a:miter lim="800000"/>
-                        </a:ln>
-                        <a:effectLst/>
-                      </wps:spPr>
-                      <wps:bodyPr rtlCol="0" anchor="ctr"/>
-                    </wps:wsp>
-                  </a:graphicData>
-                </a:graphic>
-              </wp:anchor>
-            </w:drawing>
-          </mc:Choice>
-          <mc:Fallback>
-            <w:pict>
-              <v:oval w14:anchorId="333336C4" id="椭圆 29" o:spid="_x0000_s1026" style="position:absolute;left:0;text-align:left;margin-left:-42.45pt;margin-top:74.3pt;width:6pt;height:6pt;z-index:251634688;visibility:visible;mso-wrap-style:square;mso-wrap-distance-left:9pt;mso-wrap-distance-top:0;mso-wrap-distance-right:9pt;mso-wrap-distance-bottom:0;mso-position-horizontal:absolute;mso-position-horizontal-relative:text;mso-position-vertical:absolute;mso-position-vertical-relative:text;v-text-anchor:middle" o:gfxdata="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" fillcolor="#8aa8ae" strokecolor="window" strokeweight="1pt">
-                <v:stroke joinstyle="miter"/>
-              </v:oval>
             </w:pict>
           </mc:Fallback>
         </mc:AlternateContent>
@@ -18758,8 +18866,8 @@
           </mc:Choice>
           <mc:Fallback>
             <w:pict>
-              <v:group w14:anchorId="7C862348" id="组合 4" o:spid="_x0000_s1045" style="position:absolute;left:0;text-align:left;margin-left:208.1pt;margin-top:-44.1pt;width:268.7pt;height:40.7pt;z-index:251609088" coordorigin="39638,3608" coordsize="34124,5166" o:gfxdata="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">
-                <v:shape id="文本框 71" o:spid="_x0000_s1046" type="#_x0000_t202" style="position:absolute;left:52852;top:6774;width:20911;height:2001;visibility:visible;mso-wrap-style:square;v-text-anchor:top" o:gfxdata="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" filled="f" stroked="f">
+              <v:group w14:anchorId="7C862348" id="组合 4" o:spid="_x0000_s1044" style="position:absolute;left:0;text-align:left;margin-left:208.1pt;margin-top:-44.1pt;width:268.7pt;height:40.7pt;z-index:251609088" coordorigin="39638,3608" coordsize="34124,5166" o:gfxdata="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">
+                <v:shape id="文本框 71" o:spid="_x0000_s1045" type="#_x0000_t202" style="position:absolute;left:52852;top:6774;width:20911;height:2001;visibility:visible;mso-wrap-style:square;v-text-anchor:top" o:gfxdata="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" filled="f" stroked="f">
                   <v:textbox style="mso-fit-shape-to-text:t">
                     <w:txbxContent>
                       <w:p>
@@ -18772,7 +18880,7 @@
                     </w:txbxContent>
                   </v:textbox>
                 </v:shape>
-                <v:shape id="文本框 72" o:spid="_x0000_s1047" type="#_x0000_t202" style="position:absolute;left:39638;top:3608;width:34106;height:3658;visibility:visible;mso-wrap-style:square;v-text-anchor:top" o:gfxdata="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" filled="f" stroked="f">
+                <v:shape id="文本框 72" o:spid="_x0000_s1046" type="#_x0000_t202" style="position:absolute;left:39638;top:3608;width:34106;height:3658;visibility:visible;mso-wrap-style:square;v-text-anchor:top" o:gfxdata="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" filled="f" stroked="f">
                   <v:textbox style="mso-fit-shape-to-text:t">
                     <w:txbxContent>
                       <w:p>
@@ -19141,6 +19249,44 @@
     </w:sectPr>
   </w:body>
 </w:document>
+</file>
+
+<file path=word/endnotes.xml><?xml version="1.0" encoding="utf-8"?>
+<w:endnotes xmlns:wpc="http://schemas.microsoft.com/office/word/2010/wordprocessingCanvas" xmlns:mc="http://schemas.openxmlformats.org/markup-compatibility/2006" xmlns:o="urn:schemas-microsoft-com:office:office" xmlns:r="http://schemas.openxmlformats.org/officeDocument/2006/relationships" xmlns:m="http://schemas.openxmlformats.org/officeDocument/2006/math" xmlns:v="urn:schemas-microsoft-com:vml" xmlns:wp14="http://schemas.microsoft.com/office/word/2010/wordprocessingDrawing" xmlns:wp="http://schemas.openxmlformats.org/drawingml/2006/wordprocessingDrawing" xmlns:w10="urn:schemas-microsoft-com:office:word" xmlns:w="http://schemas.openxmlformats.org/wordprocessingml/2006/main" xmlns:w14="http://schemas.microsoft.com/office/word/2010/wordml" xmlns:w15="http://schemas.microsoft.com/office/word/2012/wordml" xmlns:wpg="http://schemas.microsoft.com/office/word/2010/wordprocessingGroup" xmlns:wpi="http://schemas.microsoft.com/office/word/2010/wordprocessingInk" xmlns:wne="http://schemas.microsoft.com/office/word/2006/wordml" xmlns:wps="http://schemas.microsoft.com/office/word/2010/wordprocessingShape" mc:Ignorable="w14 w15 wp14">
+  <w:endnote w:type="separator" w:id="-1">
+    <w:p>
+      <w:r>
+        <w:separator/>
+      </w:r>
+    </w:p>
+  </w:endnote>
+  <w:endnote w:type="continuationSeparator" w:id="0">
+    <w:p>
+      <w:r>
+        <w:continuationSeparator/>
+      </w:r>
+    </w:p>
+  </w:endnote>
+</w:endnotes>
+</file>
+
+<file path=word/footnotes.xml><?xml version="1.0" encoding="utf-8"?>
+<w:footnotes xmlns:wpc="http://schemas.microsoft.com/office/word/2010/wordprocessingCanvas" xmlns:mc="http://schemas.openxmlformats.org/markup-compatibility/2006" xmlns:o="urn:schemas-microsoft-com:office:office" xmlns:r="http://schemas.openxmlformats.org/officeDocument/2006/relationships" xmlns:m="http://schemas.openxmlformats.org/officeDocument/2006/math" xmlns:v="urn:schemas-microsoft-com:vml" xmlns:wp14="http://schemas.microsoft.com/office/word/2010/wordprocessingDrawing" xmlns:wp="http://schemas.openxmlformats.org/drawingml/2006/wordprocessingDrawing" xmlns:w10="urn:schemas-microsoft-com:office:word" xmlns:w="http://schemas.openxmlformats.org/wordprocessingml/2006/main" xmlns:w14="http://schemas.microsoft.com/office/word/2010/wordml" xmlns:w15="http://schemas.microsoft.com/office/word/2012/wordml" xmlns:wpg="http://schemas.microsoft.com/office/word/2010/wordprocessingGroup" xmlns:wpi="http://schemas.microsoft.com/office/word/2010/wordprocessingInk" xmlns:wne="http://schemas.microsoft.com/office/word/2006/wordml" xmlns:wps="http://schemas.microsoft.com/office/word/2010/wordprocessingShape" mc:Ignorable="w14 w15 wp14">
+  <w:footnote w:type="separator" w:id="-1">
+    <w:p>
+      <w:r>
+        <w:separator/>
+      </w:r>
+    </w:p>
+  </w:footnote>
+  <w:footnote w:type="continuationSeparator" w:id="0">
+    <w:p>
+      <w:r>
+        <w:continuationSeparator/>
+      </w:r>
+    </w:p>
+  </w:footnote>
+</w:footnotes>
 </file>
 
 <file path=word/styles.xml><?xml version="1.0" encoding="utf-8"?>

</xml_diff>